<commit_message>
library management system project
In this Docs file i upload library management system class diagram. library management system Project using by python for university assignment. I study at weifang university of science and technology. It was my project. I hope this project will be helpful for make your new Project. I upload docs File after download you can use my project. How to make library management system class pdf.
</commit_message>
<xml_diff>
--- a/Snake game project by Arafat.docx
+++ b/Snake game project by Arafat.docx
@@ -37,7 +37,7 @@
                     </pic:cNvPicPr>
                   </pic:nvPicPr>
                   <pic:blipFill>
-                    <a:blip r:embed="rId5">
+                    <a:blip r:embed="rId7">
                       <a:extLst>
                         <a:ext uri="{28A0092B-C50C-407E-A947-70E740481C1C}">
                           <a14:useLocalDpi xmlns:a14="http://schemas.microsoft.com/office/drawing/2010/main" val="0"/>
@@ -81,6 +81,7 @@
           <w:szCs w:val="44"/>
         </w:rPr>
       </w:pPr>
+      <w:proofErr w:type="spellStart"/>
       <w:r>
         <w:rPr>
           <w:rFonts w:ascii="SimHei" w:eastAsia="SimHei" w:hAnsi="Arial" w:cs="Arial" w:hint="eastAsia"/>
@@ -92,6 +93,7 @@
         </w:rPr>
         <w:t>课程设计报告</w:t>
       </w:r>
+      <w:proofErr w:type="spellEnd"/>
     </w:p>
     <w:p>
       <w:pPr>
@@ -110,14 +112,34 @@
           <w:sz w:val="28"/>
           <w:szCs w:val="28"/>
         </w:rPr>
-        <w:t>课 程  名 称：</w:t>
-      </w:r>
+        <w:t xml:space="preserve">课 </w:t>
+      </w:r>
+      <w:proofErr w:type="gramStart"/>
       <w:r>
         <w:rPr>
           <w:rFonts w:ascii="SimHei" w:eastAsia="SimHei" w:hint="eastAsia"/>
           <w:b/>
           <w:sz w:val="28"/>
           <w:szCs w:val="28"/>
+        </w:rPr>
+        <w:t>程  名</w:t>
+      </w:r>
+      <w:proofErr w:type="gramEnd"/>
+      <w:r>
+        <w:rPr>
+          <w:rFonts w:ascii="SimHei" w:eastAsia="SimHei" w:hint="eastAsia"/>
+          <w:b/>
+          <w:sz w:val="28"/>
+          <w:szCs w:val="28"/>
+        </w:rPr>
+        <w:t xml:space="preserve"> 称：</w:t>
+      </w:r>
+      <w:r>
+        <w:rPr>
+          <w:rFonts w:ascii="SimHei" w:eastAsia="SimHei" w:hint="eastAsia"/>
+          <w:b/>
+          <w:sz w:val="28"/>
+          <w:szCs w:val="28"/>
           <w:u w:val="single"/>
         </w:rPr>
         <w:t xml:space="preserve"> </w:t>
@@ -144,6 +166,7 @@
           <w:u w:val="single"/>
         </w:rPr>
       </w:pPr>
+      <w:proofErr w:type="spellStart"/>
       <w:r>
         <w:rPr>
           <w:rFonts w:ascii="SimHei" w:eastAsia="SimHei" w:hint="eastAsia"/>
@@ -151,14 +174,24 @@
           <w:sz w:val="28"/>
           <w:szCs w:val="28"/>
         </w:rPr>
-        <w:t>课程设计名称：</w:t>
-      </w:r>
+        <w:t>课程设计名称</w:t>
+      </w:r>
+      <w:proofErr w:type="spellEnd"/>
       <w:r>
         <w:rPr>
           <w:rFonts w:ascii="SimHei" w:eastAsia="SimHei" w:hint="eastAsia"/>
           <w:b/>
           <w:sz w:val="28"/>
           <w:szCs w:val="28"/>
+        </w:rPr>
+        <w:t>：</w:t>
+      </w:r>
+      <w:r>
+        <w:rPr>
+          <w:rFonts w:ascii="SimHei" w:eastAsia="SimHei" w:hint="eastAsia"/>
+          <w:b/>
+          <w:sz w:val="28"/>
+          <w:szCs w:val="28"/>
           <w:u w:val="single"/>
         </w:rPr>
         <w:t xml:space="preserve"> </w:t>
@@ -186,6 +219,7 @@
           <w:u w:val="single"/>
         </w:rPr>
       </w:pPr>
+      <w:proofErr w:type="spellStart"/>
       <w:r>
         <w:rPr>
           <w:rFonts w:ascii="SimHei" w:eastAsia="SimHei" w:hint="eastAsia"/>
@@ -204,12 +238,23 @@
           <w:szCs w:val="28"/>
           <w:u w:val="single"/>
         </w:rPr>
-        <w:t>International Education Center</w:t>
-      </w:r>
+        <w:t>International</w:t>
+      </w:r>
+      <w:proofErr w:type="spellEnd"/>
       <w:r>
         <w:rPr>
           <w:rFonts w:ascii="Times New Roman" w:eastAsia="SimHei" w:hAnsi="Times New Roman"/>
           <w:b/>
+          <w:sz w:val="28"/>
+          <w:szCs w:val="28"/>
+          <w:u w:val="single"/>
+        </w:rPr>
+        <w:t xml:space="preserve"> Education Center</w:t>
+      </w:r>
+      <w:r>
+        <w:rPr>
+          <w:rFonts w:ascii="Times New Roman" w:eastAsia="SimHei" w:hAnsi="Times New Roman"/>
+          <w:b/>
           <w:spacing w:val="60"/>
           <w:sz w:val="28"/>
           <w:szCs w:val="28"/>
@@ -229,6 +274,7 @@
           <w:szCs w:val="28"/>
         </w:rPr>
       </w:pPr>
+      <w:proofErr w:type="spellStart"/>
       <w:r>
         <w:rPr>
           <w:rFonts w:ascii="SimHei" w:eastAsia="SimHei" w:hint="eastAsia"/>
@@ -248,7 +294,19 @@
           <w:szCs w:val="28"/>
           <w:u w:val="single"/>
         </w:rPr>
-        <w:t>Arafat Hoshen</w:t>
+        <w:t>Arafat</w:t>
+      </w:r>
+      <w:proofErr w:type="spellEnd"/>
+      <w:r>
+        <w:rPr>
+          <w:rFonts w:ascii="SimHei" w:eastAsia="SimHei"/>
+          <w:b/>
+          <w:spacing w:val="60"/>
+          <w:sz w:val="28"/>
+          <w:szCs w:val="28"/>
+          <w:u w:val="single"/>
+        </w:rPr>
+        <w:t xml:space="preserve"> Hoshen</w:t>
       </w:r>
       <w:r>
         <w:rPr>
@@ -280,8 +338,9 @@
           <w:sz w:val="28"/>
           <w:szCs w:val="28"/>
         </w:rPr>
-        <w:t>班   级：</w:t>
-      </w:r>
+        <w:t xml:space="preserve">班   </w:t>
+      </w:r>
+      <w:proofErr w:type="spellStart"/>
       <w:r>
         <w:rPr>
           <w:rFonts w:ascii="SimHei" w:eastAsia="SimHei" w:hint="eastAsia"/>
@@ -289,9 +348,31 @@
           <w:spacing w:val="60"/>
           <w:sz w:val="28"/>
           <w:szCs w:val="28"/>
+        </w:rPr>
+        <w:t>级：</w:t>
+      </w:r>
+      <w:r>
+        <w:rPr>
+          <w:rFonts w:ascii="SimHei" w:eastAsia="SimHei" w:hint="eastAsia"/>
+          <w:b/>
+          <w:spacing w:val="60"/>
+          <w:sz w:val="28"/>
+          <w:szCs w:val="28"/>
           <w:u w:val="single"/>
         </w:rPr>
-        <w:t>class 3</w:t>
+        <w:t>class</w:t>
+      </w:r>
+      <w:proofErr w:type="spellEnd"/>
+      <w:r>
+        <w:rPr>
+          <w:rFonts w:ascii="SimHei" w:eastAsia="SimHei" w:hint="eastAsia"/>
+          <w:b/>
+          <w:spacing w:val="60"/>
+          <w:sz w:val="28"/>
+          <w:szCs w:val="28"/>
+          <w:u w:val="single"/>
+        </w:rPr>
+        <w:t xml:space="preserve"> 3</w:t>
       </w:r>
     </w:p>
     <w:p>
@@ -313,20 +394,74 @@
           <w:sz w:val="28"/>
           <w:szCs w:val="28"/>
         </w:rPr>
-        <w:t>R</w:t>
-      </w:r>
-      <w:r>
+        <w:t>学   号：</w:t>
+      </w:r>
+      <w:r>
+        <w:rPr>
+          <w:rFonts w:ascii="SimHei" w:eastAsia="SimHei" w:hint="eastAsia"/>
+          <w:b/>
+          <w:spacing w:val="60"/>
+          <w:sz w:val="28"/>
+          <w:szCs w:val="28"/>
+          <w:u w:val="single"/>
+        </w:rPr>
+        <w:t xml:space="preserve"> </w:t>
+      </w:r>
+      <w:r>
+        <w:rPr>
+          <w:rFonts w:ascii="Times New Roman" w:eastAsia="SimHei" w:hAnsi="Times New Roman"/>
+          <w:b/>
+          <w:spacing w:val="60"/>
+          <w:sz w:val="28"/>
+          <w:szCs w:val="28"/>
+          <w:u w:val="single"/>
+        </w:rPr>
+        <w:t>201826030</w:t>
+      </w:r>
+      <w:r>
+        <w:rPr>
+          <w:rFonts w:ascii="Times New Roman" w:eastAsia="SimHei" w:hAnsi="Times New Roman"/>
+          <w:b/>
+          <w:spacing w:val="60"/>
+          <w:sz w:val="28"/>
+          <w:szCs w:val="28"/>
+          <w:u w:val="single"/>
+        </w:rPr>
+        <w:t>310</w:t>
+      </w:r>
+      <w:r>
+        <w:rPr>
+          <w:rFonts w:ascii="SimHei" w:eastAsia="SimHei" w:hint="eastAsia"/>
+          <w:b/>
+          <w:spacing w:val="60"/>
+          <w:sz w:val="28"/>
+          <w:szCs w:val="28"/>
+          <w:u w:val="single"/>
+        </w:rPr>
+        <w:t xml:space="preserve"> </w:t>
+      </w:r>
+    </w:p>
+    <w:p>
+      <w:pPr>
+        <w:ind w:left="840" w:firstLine="420"/>
         <w:rPr>
           <w:rFonts w:ascii="SimHei" w:eastAsia="SimHei"/>
           <w:b/>
+          <w:spacing w:val="40"/>
+          <w:sz w:val="28"/>
+          <w:szCs w:val="28"/>
+        </w:rPr>
+      </w:pPr>
+      <w:r>
+        <w:rPr>
+          <w:rFonts w:ascii="SimHei" w:eastAsia="SimHei" w:hint="eastAsia"/>
+          <w:b/>
           <w:spacing w:val="60"/>
           <w:sz w:val="28"/>
           <w:szCs w:val="28"/>
         </w:rPr>
-        <w:t>oll</w:t>
-      </w:r>
-      <w:bookmarkStart w:id="0" w:name="_GoBack"/>
-      <w:bookmarkEnd w:id="0"/>
+        <w:t>成   绩：</w:t>
+      </w:r>
       <w:r>
         <w:rPr>
           <w:rFonts w:ascii="SimHei" w:eastAsia="SimHei" w:hint="eastAsia"/>
@@ -334,9 +469,23 @@
           <w:spacing w:val="60"/>
           <w:sz w:val="28"/>
           <w:szCs w:val="28"/>
-        </w:rPr>
-        <w:t>：</w:t>
-      </w:r>
+          <w:u w:val="single"/>
+        </w:rPr>
+        <w:t xml:space="preserve">            </w:t>
+      </w:r>
+    </w:p>
+    <w:p>
+      <w:pPr>
+        <w:ind w:left="840" w:firstLine="420"/>
+        <w:rPr>
+          <w:rFonts w:ascii="SimHei" w:eastAsia="SimHei"/>
+          <w:b/>
+          <w:spacing w:val="40"/>
+          <w:sz w:val="28"/>
+          <w:szCs w:val="28"/>
+        </w:rPr>
+      </w:pPr>
+      <w:proofErr w:type="spellStart"/>
       <w:r>
         <w:rPr>
           <w:rFonts w:ascii="SimHei" w:eastAsia="SimHei" w:hint="eastAsia"/>
@@ -344,109 +493,29 @@
           <w:spacing w:val="60"/>
           <w:sz w:val="28"/>
           <w:szCs w:val="28"/>
-          <w:u w:val="single"/>
+        </w:rPr>
+        <w:t>指导教师：</w:t>
+      </w:r>
+      <w:r>
+        <w:rPr>
+          <w:rFonts w:ascii="SimHei" w:eastAsia="SimHei"/>
+          <w:b/>
+          <w:spacing w:val="40"/>
+          <w:sz w:val="28"/>
+          <w:szCs w:val="28"/>
+        </w:rPr>
+        <w:t>籍想爸爸</w:t>
+      </w:r>
+      <w:proofErr w:type="spellEnd"/>
+      <w:r>
+        <w:rPr>
+          <w:rFonts w:ascii="SimHei" w:eastAsia="SimHei"/>
+          <w:b/>
+          <w:spacing w:val="40"/>
+          <w:sz w:val="28"/>
+          <w:szCs w:val="28"/>
         </w:rPr>
         <w:t xml:space="preserve"> </w:t>
-      </w:r>
-      <w:r>
-        <w:rPr>
-          <w:rFonts w:ascii="Times New Roman" w:eastAsia="SimHei" w:hAnsi="Times New Roman"/>
-          <w:b/>
-          <w:spacing w:val="60"/>
-          <w:sz w:val="28"/>
-          <w:szCs w:val="28"/>
-          <w:u w:val="single"/>
-        </w:rPr>
-        <w:t>201</w:t>
-      </w:r>
-      <w:r>
-        <w:rPr>
-          <w:rFonts w:ascii="Times New Roman" w:eastAsia="SimHei" w:hAnsi="Times New Roman"/>
-          <w:b/>
-          <w:spacing w:val="60"/>
-          <w:sz w:val="28"/>
-          <w:szCs w:val="28"/>
-          <w:u w:val="single"/>
-        </w:rPr>
-        <w:t>….</w:t>
-      </w:r>
-      <w:r>
-        <w:rPr>
-          <w:rFonts w:ascii="SimHei" w:eastAsia="SimHei" w:hint="eastAsia"/>
-          <w:b/>
-          <w:spacing w:val="60"/>
-          <w:sz w:val="28"/>
-          <w:szCs w:val="28"/>
-          <w:u w:val="single"/>
-        </w:rPr>
-        <w:t xml:space="preserve"> </w:t>
-      </w:r>
-    </w:p>
-    <w:p>
-      <w:pPr>
-        <w:ind w:left="840" w:firstLine="420"/>
-        <w:rPr>
-          <w:rFonts w:ascii="SimHei" w:eastAsia="SimHei"/>
-          <w:b/>
-          <w:spacing w:val="40"/>
-          <w:sz w:val="28"/>
-          <w:szCs w:val="28"/>
-        </w:rPr>
-      </w:pPr>
-      <w:r>
-        <w:rPr>
-          <w:rFonts w:ascii="SimHei" w:eastAsia="SimHei" w:hint="eastAsia"/>
-          <w:b/>
-          <w:spacing w:val="60"/>
-          <w:sz w:val="28"/>
-          <w:szCs w:val="28"/>
-        </w:rPr>
-        <w:t>成   绩：</w:t>
-      </w:r>
-      <w:r>
-        <w:rPr>
-          <w:rFonts w:ascii="SimHei" w:eastAsia="SimHei" w:hint="eastAsia"/>
-          <w:b/>
-          <w:spacing w:val="60"/>
-          <w:sz w:val="28"/>
-          <w:szCs w:val="28"/>
-          <w:u w:val="single"/>
-        </w:rPr>
-        <w:t xml:space="preserve">            </w:t>
-      </w:r>
-    </w:p>
-    <w:p>
-      <w:pPr>
-        <w:ind w:left="840" w:firstLine="420"/>
-        <w:rPr>
-          <w:rFonts w:ascii="SimHei" w:eastAsia="SimHei"/>
-          <w:b/>
-          <w:spacing w:val="40"/>
-          <w:sz w:val="28"/>
-          <w:szCs w:val="28"/>
-        </w:rPr>
-      </w:pPr>
-      <w:r>
-        <w:rPr>
-          <w:rFonts w:ascii="SimHei" w:eastAsia="SimHei" w:hint="eastAsia"/>
-          <w:b/>
-          <w:spacing w:val="60"/>
-          <w:sz w:val="28"/>
-          <w:szCs w:val="28"/>
-        </w:rPr>
-        <w:t>指导教师：</w:t>
-      </w:r>
-      <w:r>
-        <w:rPr>
-          <w:rStyle w:val="Emphasis"/>
-          <w:rFonts w:ascii="MS Gothic" w:hAnsi="MS Gothic" w:cs="MS Gothic"/>
-          <w:b/>
-          <w:color w:val="000000" w:themeColor="text1"/>
-          <w:sz w:val="28"/>
-          <w:szCs w:val="28"/>
-          <w:shd w:val="clear" w:color="auto" w:fill="FFFFFF"/>
-        </w:rPr>
-        <w:t>吉祥</w:t>
       </w:r>
     </w:p>
     <w:p>
@@ -581,60 +650,16 @@
           </w:rPr>
           <w:tab/>
         </w:r>
-        <w:r>
-          <w:rPr>
-            <w:b/>
-            <w:noProof/>
-            <w:webHidden/>
-            <w:sz w:val="36"/>
-          </w:rPr>
-          <w:fldChar w:fldCharType="begin"/>
-        </w:r>
-        <w:r>
-          <w:rPr>
-            <w:b/>
-            <w:noProof/>
-            <w:webHidden/>
-            <w:sz w:val="36"/>
-          </w:rPr>
-          <w:instrText xml:space="preserve"> PAGEREF _Toc51520051 \h </w:instrText>
-        </w:r>
-        <w:r>
-          <w:rPr>
-            <w:b/>
-            <w:noProof/>
-            <w:webHidden/>
-            <w:sz w:val="36"/>
-          </w:rPr>
-        </w:r>
-        <w:r>
-          <w:rPr>
-            <w:b/>
-            <w:noProof/>
-            <w:webHidden/>
-            <w:sz w:val="36"/>
-          </w:rPr>
-          <w:fldChar w:fldCharType="separate"/>
-        </w:r>
-        <w:r>
-          <w:rPr>
-            <w:b/>
-            <w:noProof/>
-            <w:webHidden/>
-            <w:sz w:val="36"/>
-          </w:rPr>
-          <w:t>3</w:t>
-        </w:r>
-        <w:r>
-          <w:rPr>
-            <w:b/>
-            <w:noProof/>
-            <w:webHidden/>
-            <w:sz w:val="36"/>
-          </w:rPr>
-          <w:fldChar w:fldCharType="end"/>
-        </w:r>
       </w:hyperlink>
+      <w:r>
+        <w:rPr>
+          <w:rStyle w:val="Hyperlink"/>
+          <w:b/>
+          <w:noProof/>
+          <w:sz w:val="36"/>
+        </w:rPr>
+        <w:t>1</w:t>
+      </w:r>
     </w:p>
     <w:p>
       <w:pPr>
@@ -683,51 +708,7 @@
             <w:webHidden/>
             <w:sz w:val="36"/>
           </w:rPr>
-          <w:fldChar w:fldCharType="begin"/>
-        </w:r>
-        <w:r>
-          <w:rPr>
-            <w:b/>
-            <w:noProof/>
-            <w:webHidden/>
-            <w:sz w:val="36"/>
-          </w:rPr>
-          <w:instrText xml:space="preserve"> PAGEREF _Toc51520052 \h </w:instrText>
-        </w:r>
-        <w:r>
-          <w:rPr>
-            <w:b/>
-            <w:noProof/>
-            <w:webHidden/>
-            <w:sz w:val="36"/>
-          </w:rPr>
-        </w:r>
-        <w:r>
-          <w:rPr>
-            <w:b/>
-            <w:noProof/>
-            <w:webHidden/>
-            <w:sz w:val="36"/>
-          </w:rPr>
-          <w:fldChar w:fldCharType="separate"/>
-        </w:r>
-        <w:r>
-          <w:rPr>
-            <w:b/>
-            <w:noProof/>
-            <w:webHidden/>
-            <w:sz w:val="36"/>
-          </w:rPr>
-          <w:t>3</w:t>
-        </w:r>
-        <w:r>
-          <w:rPr>
-            <w:b/>
-            <w:noProof/>
-            <w:webHidden/>
-            <w:sz w:val="36"/>
-          </w:rPr>
-          <w:fldChar w:fldCharType="end"/>
+          <w:t>2</w:t>
         </w:r>
       </w:hyperlink>
     </w:p>
@@ -971,60 +952,17 @@
           </w:rPr>
           <w:tab/>
         </w:r>
-        <w:r>
-          <w:rPr>
-            <w:b/>
-            <w:noProof/>
-            <w:webHidden/>
-            <w:sz w:val="36"/>
-          </w:rPr>
-          <w:fldChar w:fldCharType="begin"/>
-        </w:r>
-        <w:r>
-          <w:rPr>
-            <w:b/>
-            <w:noProof/>
-            <w:webHidden/>
-            <w:sz w:val="36"/>
-          </w:rPr>
-          <w:instrText xml:space="preserve"> PAGEREF _Toc51520055 \h </w:instrText>
-        </w:r>
-        <w:r>
-          <w:rPr>
-            <w:b/>
-            <w:noProof/>
-            <w:webHidden/>
-            <w:sz w:val="36"/>
-          </w:rPr>
-        </w:r>
-        <w:r>
-          <w:rPr>
-            <w:b/>
-            <w:noProof/>
-            <w:webHidden/>
-            <w:sz w:val="36"/>
-          </w:rPr>
-          <w:fldChar w:fldCharType="separate"/>
-        </w:r>
-        <w:r>
-          <w:rPr>
-            <w:b/>
-            <w:noProof/>
-            <w:webHidden/>
-            <w:sz w:val="36"/>
-          </w:rPr>
-          <w:t>8</w:t>
-        </w:r>
-        <w:r>
-          <w:rPr>
-            <w:b/>
-            <w:noProof/>
-            <w:webHidden/>
-            <w:sz w:val="36"/>
-          </w:rPr>
-          <w:fldChar w:fldCharType="end"/>
-        </w:r>
       </w:hyperlink>
+      <w:r>
+        <w:rPr>
+          <w:rStyle w:val="Hyperlink"/>
+          <w:b/>
+          <w:noProof/>
+          <w:color w:val="000000" w:themeColor="text1"/>
+          <w:sz w:val="36"/>
+        </w:rPr>
+        <w:t>5</w:t>
+      </w:r>
     </w:p>
     <w:p>
       <w:pPr>
@@ -1037,6 +975,10 @@
           <w:noProof/>
         </w:rPr>
       </w:pPr>
+    </w:p>
+    <w:p>
+      <w:bookmarkStart w:id="0" w:name="_GoBack"/>
+      <w:bookmarkEnd w:id="0"/>
     </w:p>
     <w:p/>
     <w:p/>
@@ -1053,7 +995,6 @@
     <w:p/>
     <w:p/>
     <w:p/>
-    <w:p/>
     <w:p>
       <w:pPr>
         <w:pStyle w:val="Heading3"/>
@@ -1087,6 +1028,7 @@
         </w:rPr>
         <w:t xml:space="preserve"> </w:t>
       </w:r>
+      <w:proofErr w:type="gramStart"/>
       <w:r>
         <w:rPr>
           <w:b/>
@@ -1096,6 +1038,7 @@
         <w:t>1.Introduction</w:t>
       </w:r>
       <w:bookmarkEnd w:id="1"/>
+      <w:proofErr w:type="gramEnd"/>
     </w:p>
     <w:p>
       <w:pPr>
@@ -1104,315 +1047,6 @@
           <w:color w:val="000000" w:themeColor="text1"/>
         </w:rPr>
       </w:pPr>
-      <w:hyperlink r:id="rId6" w:history="1">
-        <w:r>
-          <w:rPr>
-            <w:rStyle w:val="Hyperlink"/>
-            <w:rFonts w:ascii="Georgia" w:hAnsi="Georgia"/>
-            <w:b/>
-            <w:color w:val="000000" w:themeColor="text1"/>
-            <w:sz w:val="26"/>
-            <w:szCs w:val="26"/>
-            <w:shd w:val="clear" w:color="auto" w:fill="FFFFFF"/>
-          </w:rPr>
-          <w:t>Snake</w:t>
-        </w:r>
-      </w:hyperlink>
-      <w:r>
-        <w:rPr>
-          <w:rStyle w:val="apple-converted-space"/>
-          <w:rFonts w:ascii="Georgia" w:hAnsi="Georgia"/>
-          <w:b/>
-          <w:color w:val="000000" w:themeColor="text1"/>
-          <w:sz w:val="26"/>
-          <w:szCs w:val="26"/>
-          <w:shd w:val="clear" w:color="auto" w:fill="FFFFFF"/>
-        </w:rPr>
-        <w:t> </w:t>
-      </w:r>
-      <w:r>
-        <w:rPr>
-          <w:rFonts w:ascii="Georgia" w:hAnsi="Georgia"/>
-          <w:b/>
-          <w:color w:val="000000" w:themeColor="text1"/>
-          <w:sz w:val="26"/>
-          <w:szCs w:val="26"/>
-          <w:shd w:val="clear" w:color="auto" w:fill="FFFFFF"/>
-        </w:rPr>
-        <w:t>– classic arcade game. Use the arrow keys to navigate and eat the green food. Each time the food is consumed, the snake grows one segment longer. Avoid eating yourself or going out of bounds!</w:t>
-      </w:r>
-    </w:p>
-    <w:p>
-      <w:pPr>
-        <w:pStyle w:val="NormalWeb"/>
-        <w:spacing w:before="0" w:beforeAutospacing="0" w:after="360" w:afterAutospacing="0"/>
-        <w:textAlignment w:val="baseline"/>
-        <w:rPr>
-          <w:rFonts w:ascii="Arial" w:hAnsi="Arial" w:cs="Arial"/>
-          <w:color w:val="000000" w:themeColor="text1"/>
-        </w:rPr>
-      </w:pPr>
-      <w:r>
-        <w:rPr>
-          <w:rFonts w:ascii="Arial" w:hAnsi="Arial" w:cs="Arial"/>
-          <w:color w:val="000000" w:themeColor="text1"/>
-        </w:rPr>
-        <w:t>Python is a high-level, interpreted and general-purpose dynamic programming language that focuses on code readability. The syntax in Python helps the programmers to do coding in fewer steps as compared to Java or C++. The Python is widely used in bigger organizations because of its multiple programming paradigms. They usually involve imperative and object-oriented functional programming. It has a comprehensive and large standard library that has automatic memory management and dynamic features.</w:t>
-      </w:r>
-    </w:p>
-    <w:p>
-      <w:pPr>
-        <w:pStyle w:val="NormalWeb"/>
-        <w:spacing w:before="0" w:beforeAutospacing="0" w:after="360" w:afterAutospacing="0"/>
-        <w:textAlignment w:val="baseline"/>
-        <w:rPr>
-          <w:rFonts w:ascii="Arial" w:hAnsi="Arial" w:cs="Arial"/>
-          <w:color w:val="000000" w:themeColor="text1"/>
-        </w:rPr>
-      </w:pPr>
-      <w:r>
-        <w:rPr>
-          <w:rFonts w:ascii="Arial" w:hAnsi="Arial" w:cs="Arial"/>
-          <w:color w:val="000000" w:themeColor="text1"/>
-        </w:rPr>
-        <w:t xml:space="preserve">Our project is to implement the </w:t>
-      </w:r>
-      <w:hyperlink r:id="rId7" w:history="1">
-        <w:r>
-          <w:rPr>
-            <w:rStyle w:val="Hyperlink"/>
-            <w:rFonts w:ascii="Georgia" w:hAnsi="Georgia"/>
-            <w:b/>
-            <w:color w:val="000000" w:themeColor="text1"/>
-            <w:sz w:val="26"/>
-            <w:szCs w:val="26"/>
-            <w:shd w:val="clear" w:color="auto" w:fill="FFFFFF"/>
-          </w:rPr>
-          <w:t>Snake</w:t>
-        </w:r>
-      </w:hyperlink>
-      <w:r>
-        <w:rPr>
-          <w:rStyle w:val="apple-converted-space"/>
-          <w:rFonts w:ascii="Georgia" w:hAnsi="Georgia"/>
-          <w:b/>
-          <w:color w:val="000000" w:themeColor="text1"/>
-          <w:sz w:val="26"/>
-          <w:szCs w:val="26"/>
-          <w:shd w:val="clear" w:color="auto" w:fill="FFFFFF"/>
-        </w:rPr>
-        <w:t> </w:t>
-      </w:r>
-      <w:r>
-        <w:rPr>
-          <w:rFonts w:ascii="Georgia" w:hAnsi="Georgia"/>
-          <w:b/>
-          <w:color w:val="000000" w:themeColor="text1"/>
-          <w:sz w:val="26"/>
-          <w:szCs w:val="26"/>
-          <w:shd w:val="clear" w:color="auto" w:fill="FFFFFF"/>
-        </w:rPr>
-        <w:t xml:space="preserve">– </w:t>
-      </w:r>
-      <w:r>
-        <w:rPr>
-          <w:rFonts w:ascii="Arial" w:hAnsi="Arial" w:cs="Arial"/>
-          <w:color w:val="000000" w:themeColor="text1"/>
-        </w:rPr>
-        <w:t>game which will features like single player and two player modes. In single player mode we have used game theory logics like minimax algorithms to determine the best move that the computer plays.</w:t>
-      </w:r>
-    </w:p>
-    <w:p>
-      <w:pPr>
-        <w:pStyle w:val="NormalWeb"/>
-        <w:spacing w:before="0" w:beforeAutospacing="0" w:after="0" w:afterAutospacing="0"/>
-        <w:textAlignment w:val="baseline"/>
-        <w:rPr>
-          <w:rFonts w:ascii="Arial" w:hAnsi="Arial" w:cs="Arial"/>
-          <w:color w:val="000000" w:themeColor="text1"/>
-        </w:rPr>
-      </w:pPr>
-      <w:r>
-        <w:rPr>
-          <w:rFonts w:ascii="Arial" w:hAnsi="Arial" w:cs="Arial"/>
-          <w:color w:val="000000" w:themeColor="text1"/>
-        </w:rPr>
-        <w:t>The project was tested and it turned out to be </w:t>
-      </w:r>
-      <w:r>
-        <w:rPr>
-          <w:rStyle w:val="Strong"/>
-          <w:rFonts w:ascii="inherit" w:hAnsi="inherit" w:cs="Arial"/>
-          <w:color w:val="000000" w:themeColor="text1"/>
-          <w:bdr w:val="none" w:sz="0" w:space="0" w:color="auto" w:frame="1"/>
-        </w:rPr>
-        <w:t>72.33%</w:t>
-      </w:r>
-      <w:r>
-        <w:rPr>
-          <w:rFonts w:ascii="Arial" w:hAnsi="Arial" w:cs="Arial"/>
-          <w:color w:val="000000" w:themeColor="text1"/>
-        </w:rPr>
-        <w:t> accurate.</w:t>
-      </w:r>
-    </w:p>
-    <w:p>
-      <w:pPr>
-        <w:pStyle w:val="NormalWeb"/>
-        <w:spacing w:before="0" w:beforeAutospacing="0" w:after="0" w:afterAutospacing="0"/>
-        <w:textAlignment w:val="baseline"/>
-        <w:rPr>
-          <w:rFonts w:ascii="Arial" w:hAnsi="Arial" w:cs="Arial"/>
-          <w:color w:val="000000" w:themeColor="text1"/>
-        </w:rPr>
-      </w:pPr>
-    </w:p>
-    <w:p>
-      <w:pPr>
-        <w:pStyle w:val="Heading3"/>
-        <w:rPr>
-          <w:b/>
-          <w:color w:val="FF0000"/>
-          <w:sz w:val="44"/>
-        </w:rPr>
-      </w:pPr>
-      <w:r>
-        <w:rPr>
-          <w:b/>
-          <w:color w:val="FF0000"/>
-          <w:sz w:val="44"/>
-        </w:rPr>
-        <w:t xml:space="preserve">                             </w:t>
-      </w:r>
-      <w:r>
-        <w:rPr>
-          <w:b/>
-          <w:color w:val="FF0000"/>
-          <w:sz w:val="44"/>
-        </w:rPr>
-        <w:t xml:space="preserve"> </w:t>
-      </w:r>
-      <w:r>
-        <w:rPr>
-          <w:b/>
-          <w:color w:val="FF0000"/>
-          <w:sz w:val="44"/>
-        </w:rPr>
-        <w:t xml:space="preserve">  </w:t>
-      </w:r>
-      <w:bookmarkStart w:id="2" w:name="_Toc51520052"/>
-      <w:r>
-        <w:rPr>
-          <w:b/>
-          <w:color w:val="FF0000"/>
-          <w:sz w:val="44"/>
-        </w:rPr>
-        <w:t>2.Project ideas</w:t>
-      </w:r>
-      <w:bookmarkEnd w:id="2"/>
-    </w:p>
-    <w:p/>
-    <w:p>
-      <w:pPr>
-        <w:rPr>
-          <w:rFonts w:ascii="Arial" w:hAnsi="Arial" w:cs="Arial"/>
-          <w:color w:val="000000" w:themeColor="text1"/>
-          <w:sz w:val="24"/>
-          <w:szCs w:val="24"/>
-          <w:shd w:val="clear" w:color="auto" w:fill="FFFFFF"/>
-        </w:rPr>
-      </w:pPr>
-      <w:r>
-        <w:rPr>
-          <w:rFonts w:ascii="Arial" w:hAnsi="Arial" w:cs="Arial"/>
-          <w:color w:val="000000" w:themeColor="text1"/>
-          <w:sz w:val="24"/>
-          <w:szCs w:val="24"/>
-          <w:shd w:val="clear" w:color="auto" w:fill="FFFFFF"/>
-        </w:rPr>
-        <w:t>First of all we need to implement the best move logic for the computer to play in single player mode. As already stated we have used minimax algorithms to determine the best move.</w:t>
-      </w:r>
-      <w:r>
-        <w:rPr>
-          <w:rFonts w:ascii="Arial" w:hAnsi="Arial" w:cs="Arial"/>
-          <w:color w:val="000000" w:themeColor="text1"/>
-          <w:sz w:val="24"/>
-          <w:szCs w:val="24"/>
-          <w:shd w:val="clear" w:color="auto" w:fill="FFFFFF"/>
-        </w:rPr>
-        <w:t xml:space="preserve"> </w:t>
-      </w:r>
-    </w:p>
-    <w:p>
-      <w:pPr>
-        <w:pStyle w:val="Heading3"/>
-        <w:rPr>
-          <w:b/>
-          <w:color w:val="FF0000"/>
-          <w:sz w:val="44"/>
-          <w:shd w:val="clear" w:color="auto" w:fill="FFFFFF"/>
-        </w:rPr>
-      </w:pPr>
-      <w:r>
-        <w:rPr>
-          <w:b/>
-          <w:color w:val="FF0000"/>
-          <w:sz w:val="44"/>
-          <w:shd w:val="clear" w:color="auto" w:fill="FFFFFF"/>
-        </w:rPr>
-        <w:t xml:space="preserve">                        </w:t>
-      </w:r>
-      <w:r>
-        <w:rPr>
-          <w:b/>
-          <w:color w:val="FF0000"/>
-          <w:sz w:val="44"/>
-          <w:shd w:val="clear" w:color="auto" w:fill="FFFFFF"/>
-        </w:rPr>
-        <w:t xml:space="preserve">  </w:t>
-      </w:r>
-      <w:r>
-        <w:rPr>
-          <w:b/>
-          <w:color w:val="FF0000"/>
-          <w:sz w:val="44"/>
-          <w:shd w:val="clear" w:color="auto" w:fill="FFFFFF"/>
-        </w:rPr>
-        <w:t xml:space="preserve">   </w:t>
-      </w:r>
-      <w:bookmarkStart w:id="3" w:name="_Toc51520053"/>
-      <w:r>
-        <w:rPr>
-          <w:b/>
-          <w:color w:val="FF0000"/>
-          <w:sz w:val="44"/>
-          <w:shd w:val="clear" w:color="auto" w:fill="FFFFFF"/>
-        </w:rPr>
-        <w:t>3.project description</w:t>
-      </w:r>
-      <w:bookmarkEnd w:id="3"/>
-    </w:p>
-    <w:p/>
-    <w:p>
-      <w:pPr>
-        <w:rPr>
-          <w:rFonts w:ascii="Segoe UI" w:hAnsi="Segoe UI" w:cs="Segoe UI"/>
-          <w:color w:val="000000" w:themeColor="text1"/>
-          <w:sz w:val="24"/>
-          <w:szCs w:val="24"/>
-          <w:shd w:val="clear" w:color="auto" w:fill="FFFFFF"/>
-        </w:rPr>
-      </w:pPr>
-      <w:r>
-        <w:rPr>
-          <w:rFonts w:ascii="Segoe UI" w:hAnsi="Segoe UI" w:cs="Segoe UI"/>
-          <w:color w:val="000000" w:themeColor="text1"/>
-          <w:sz w:val="24"/>
-          <w:szCs w:val="24"/>
-          <w:shd w:val="clear" w:color="auto" w:fill="FFFFFF"/>
-        </w:rPr>
-        <w:t xml:space="preserve">As we all know about </w:t>
-      </w:r>
       <w:hyperlink r:id="rId8" w:history="1">
         <w:r>
           <w:rPr>
@@ -1448,67 +1082,325 @@
           <w:szCs w:val="26"/>
           <w:shd w:val="clear" w:color="auto" w:fill="FFFFFF"/>
         </w:rPr>
-        <w:t xml:space="preserve">– </w:t>
-      </w:r>
-      <w:r>
-        <w:rPr>
-          <w:rFonts w:ascii="Segoe UI" w:hAnsi="Segoe UI" w:cs="Segoe UI"/>
+        <w:t>– classic arcade game. Use the arrow keys to navigate and eat the green food. Each time the food is consumed, the snake grows one segment longer. Avoid eating yourself or going out of bounds!</w:t>
+      </w:r>
+    </w:p>
+    <w:p>
+      <w:pPr>
+        <w:pStyle w:val="NormalWeb"/>
+        <w:spacing w:before="0" w:beforeAutospacing="0" w:after="360" w:afterAutospacing="0"/>
+        <w:textAlignment w:val="baseline"/>
+        <w:rPr>
+          <w:rStyle w:val="Strong"/>
+          <w:sz w:val="28"/>
+          <w:szCs w:val="28"/>
+        </w:rPr>
+      </w:pPr>
+      <w:r>
+        <w:rPr>
+          <w:rStyle w:val="Strong"/>
+          <w:sz w:val="28"/>
+          <w:szCs w:val="28"/>
+        </w:rPr>
+        <w:t>Python is a high-level, interpreted and general-purpose dynamic programming language that focuses on code readability. The syntax in Python helps the programmers to do coding in fewer steps as compared to Java or C++. The Python is widely used in bigger organizations because of its multiple programming paradigms. They usually involve imperative and object-oriented functional programming. It has a comprehensive and large standard library that has automatic memory management and dynamic features.</w:t>
+      </w:r>
+    </w:p>
+    <w:p>
+      <w:pPr>
+        <w:pStyle w:val="NormalWeb"/>
+        <w:spacing w:before="0" w:beforeAutospacing="0" w:after="360" w:afterAutospacing="0"/>
+        <w:textAlignment w:val="baseline"/>
+        <w:rPr>
+          <w:rStyle w:val="Strong"/>
+          <w:sz w:val="28"/>
+          <w:szCs w:val="28"/>
+        </w:rPr>
+      </w:pPr>
+      <w:r>
+        <w:rPr>
+          <w:rStyle w:val="Strong"/>
+          <w:sz w:val="28"/>
+          <w:szCs w:val="28"/>
+        </w:rPr>
+        <w:t xml:space="preserve">Our project is to implement the </w:t>
+      </w:r>
+      <w:hyperlink r:id="rId9" w:history="1">
+        <w:r>
+          <w:rPr>
+            <w:rStyle w:val="Strong"/>
+            <w:sz w:val="28"/>
+            <w:szCs w:val="28"/>
+          </w:rPr>
+          <w:t>Snake</w:t>
+        </w:r>
+      </w:hyperlink>
+      <w:r>
+        <w:rPr>
+          <w:rStyle w:val="Strong"/>
+          <w:sz w:val="28"/>
+          <w:szCs w:val="28"/>
+        </w:rPr>
+        <w:t xml:space="preserve"> – </w:t>
+      </w:r>
+      <w:r>
+        <w:rPr>
+          <w:rStyle w:val="Strong"/>
+          <w:sz w:val="28"/>
+          <w:szCs w:val="28"/>
+        </w:rPr>
+        <w:t xml:space="preserve">game which will features like single player and two player modes. In single player mode we have used game theory logics like </w:t>
+      </w:r>
+      <w:proofErr w:type="spellStart"/>
+      <w:r>
+        <w:rPr>
+          <w:rStyle w:val="Strong"/>
+          <w:sz w:val="28"/>
+          <w:szCs w:val="28"/>
+        </w:rPr>
+        <w:t>minimax</w:t>
+      </w:r>
+      <w:proofErr w:type="spellEnd"/>
+      <w:r>
+        <w:rPr>
+          <w:rStyle w:val="Strong"/>
+          <w:sz w:val="28"/>
+          <w:szCs w:val="28"/>
+        </w:rPr>
+        <w:t xml:space="preserve"> algorithms to determine the best move that the computer plays.</w:t>
+      </w:r>
+    </w:p>
+    <w:p>
+      <w:pPr>
+        <w:pStyle w:val="NormalWeb"/>
+        <w:spacing w:before="0" w:beforeAutospacing="0" w:after="0" w:afterAutospacing="0"/>
+        <w:textAlignment w:val="baseline"/>
+        <w:rPr>
+          <w:rStyle w:val="Strong"/>
+          <w:sz w:val="28"/>
+          <w:szCs w:val="28"/>
+        </w:rPr>
+      </w:pPr>
+      <w:r>
+        <w:rPr>
+          <w:rStyle w:val="Strong"/>
+          <w:sz w:val="28"/>
+          <w:szCs w:val="28"/>
+        </w:rPr>
+        <w:t>The project was tested and it turned out to be 72.33% accurate.</w:t>
+      </w:r>
+    </w:p>
+    <w:p>
+      <w:pPr>
+        <w:pStyle w:val="NormalWeb"/>
+        <w:spacing w:before="0" w:beforeAutospacing="0" w:after="0" w:afterAutospacing="0"/>
+        <w:textAlignment w:val="baseline"/>
+        <w:rPr>
+          <w:rFonts w:ascii="Arial" w:hAnsi="Arial" w:cs="Arial"/>
           <w:color w:val="000000" w:themeColor="text1"/>
-          <w:sz w:val="24"/>
-          <w:szCs w:val="24"/>
+        </w:rPr>
+      </w:pPr>
+    </w:p>
+    <w:p>
+      <w:pPr>
+        <w:pStyle w:val="Heading3"/>
+        <w:rPr>
+          <w:b/>
+          <w:color w:val="FF0000"/>
+          <w:sz w:val="44"/>
+        </w:rPr>
+      </w:pPr>
+      <w:r>
+        <w:rPr>
+          <w:b/>
+          <w:color w:val="FF0000"/>
+          <w:sz w:val="44"/>
+        </w:rPr>
+        <w:t xml:space="preserve">                             </w:t>
+      </w:r>
+      <w:r>
+        <w:rPr>
+          <w:b/>
+          <w:color w:val="FF0000"/>
+          <w:sz w:val="44"/>
+        </w:rPr>
+        <w:t xml:space="preserve"> </w:t>
+      </w:r>
+      <w:r>
+        <w:rPr>
+          <w:b/>
+          <w:color w:val="FF0000"/>
+          <w:sz w:val="44"/>
+        </w:rPr>
+        <w:t xml:space="preserve">  </w:t>
+      </w:r>
+      <w:bookmarkStart w:id="2" w:name="_Toc51520052"/>
+      <w:proofErr w:type="gramStart"/>
+      <w:r>
+        <w:rPr>
+          <w:b/>
+          <w:color w:val="FF0000"/>
+          <w:sz w:val="44"/>
+        </w:rPr>
+        <w:t>2.Project</w:t>
+      </w:r>
+      <w:proofErr w:type="gramEnd"/>
+      <w:r>
+        <w:rPr>
+          <w:b/>
+          <w:color w:val="FF0000"/>
+          <w:sz w:val="44"/>
+        </w:rPr>
+        <w:t xml:space="preserve"> ideas</w:t>
+      </w:r>
+      <w:bookmarkEnd w:id="2"/>
+    </w:p>
+    <w:p/>
+    <w:p>
+      <w:pPr>
+        <w:rPr>
+          <w:rStyle w:val="Strong"/>
+          <w:sz w:val="28"/>
+          <w:szCs w:val="28"/>
+        </w:rPr>
+      </w:pPr>
+      <w:r>
+        <w:rPr>
+          <w:rStyle w:val="Strong"/>
+          <w:sz w:val="28"/>
+          <w:szCs w:val="28"/>
+        </w:rPr>
+        <w:t xml:space="preserve">First of all we need to implement the best move logic for the computer to play in single player mode. As already stated we have used </w:t>
+      </w:r>
+      <w:proofErr w:type="spellStart"/>
+      <w:r>
+        <w:rPr>
+          <w:rStyle w:val="Strong"/>
+          <w:sz w:val="28"/>
+          <w:szCs w:val="28"/>
+        </w:rPr>
+        <w:t>minimax</w:t>
+      </w:r>
+      <w:proofErr w:type="spellEnd"/>
+      <w:r>
+        <w:rPr>
+          <w:rStyle w:val="Strong"/>
+          <w:sz w:val="28"/>
+          <w:szCs w:val="28"/>
+        </w:rPr>
+        <w:t xml:space="preserve"> algorithms to determine the best move. </w:t>
+      </w:r>
+    </w:p>
+    <w:p>
+      <w:pPr>
+        <w:pStyle w:val="Heading3"/>
+        <w:rPr>
+          <w:b/>
+          <w:color w:val="FF0000"/>
+          <w:sz w:val="44"/>
           <w:shd w:val="clear" w:color="auto" w:fill="FFFFFF"/>
         </w:rPr>
-        <w:t xml:space="preserve">game is a very famous game for many years. In past years, it can only be played with pen and paper by using cross and zero. Nowadays, as our technology is enhancing it has changed its place </w:t>
-      </w:r>
-      <w:r>
-        <w:rPr>
-          <w:rFonts w:ascii="Segoe UI" w:hAnsi="Segoe UI" w:cs="Segoe UI"/>
-          <w:color w:val="000000" w:themeColor="text1"/>
-          <w:sz w:val="24"/>
-          <w:szCs w:val="24"/>
+      </w:pPr>
+      <w:r>
+        <w:rPr>
+          <w:b/>
+          <w:color w:val="FF0000"/>
+          <w:sz w:val="44"/>
           <w:shd w:val="clear" w:color="auto" w:fill="FFFFFF"/>
         </w:rPr>
-        <w:t>from paper to technical gadgets</w:t>
-      </w:r>
-      <w:r>
-        <w:rPr>
-          <w:rFonts w:ascii="Segoe UI" w:hAnsi="Segoe UI" w:cs="Segoe UI"/>
-          <w:color w:val="000000" w:themeColor="text1"/>
-          <w:sz w:val="24"/>
-          <w:szCs w:val="24"/>
+        <w:t xml:space="preserve">                        </w:t>
+      </w:r>
+      <w:r>
+        <w:rPr>
+          <w:b/>
+          <w:color w:val="FF0000"/>
+          <w:sz w:val="44"/>
           <w:shd w:val="clear" w:color="auto" w:fill="FFFFFF"/>
         </w:rPr>
-        <w:t>. In this python project, we are going to develop an interactive game where two players will be able to play against each other in</w:t>
-      </w:r>
-      <w:r>
-        <w:rPr>
-          <w:rFonts w:ascii="Segoe UI" w:hAnsi="Segoe UI" w:cs="Segoe UI"/>
-          <w:color w:val="000000" w:themeColor="text1"/>
-          <w:sz w:val="24"/>
-          <w:szCs w:val="24"/>
+        <w:t xml:space="preserve">  </w:t>
+      </w:r>
+      <w:r>
+        <w:rPr>
+          <w:b/>
+          <w:color w:val="FF0000"/>
+          <w:sz w:val="44"/>
           <w:shd w:val="clear" w:color="auto" w:fill="FFFFFF"/>
         </w:rPr>
-        <w:t xml:space="preserve"> python terminal or</w:t>
-      </w:r>
-      <w:r>
-        <w:rPr>
-          <w:rFonts w:ascii="Segoe UI" w:hAnsi="Segoe UI" w:cs="Segoe UI"/>
-          <w:color w:val="000000" w:themeColor="text1"/>
-          <w:sz w:val="24"/>
-          <w:szCs w:val="24"/>
+        <w:t xml:space="preserve">   </w:t>
+      </w:r>
+      <w:bookmarkStart w:id="3" w:name="_Toc51520053"/>
+      <w:proofErr w:type="gramStart"/>
+      <w:r>
+        <w:rPr>
+          <w:b/>
+          <w:color w:val="FF0000"/>
+          <w:sz w:val="44"/>
           <w:shd w:val="clear" w:color="auto" w:fill="FFFFFF"/>
         </w:rPr>
-        <w:t xml:space="preserve"> suitable GUI by using a keyboard and mouse in their PCs.</w:t>
-      </w:r>
-      <w:r>
-        <w:rPr>
-          <w:rFonts w:ascii="Segoe UI" w:hAnsi="Segoe UI" w:cs="Segoe UI"/>
-          <w:color w:val="000000" w:themeColor="text1"/>
-          <w:sz w:val="24"/>
-          <w:szCs w:val="24"/>
+        <w:t>3.project</w:t>
+      </w:r>
+      <w:proofErr w:type="gramEnd"/>
+      <w:r>
+        <w:rPr>
+          <w:b/>
+          <w:color w:val="FF0000"/>
+          <w:sz w:val="44"/>
           <w:shd w:val="clear" w:color="auto" w:fill="FFFFFF"/>
         </w:rPr>
-        <w:t xml:space="preserve"> </w:t>
+        <w:t xml:space="preserve"> description</w:t>
+      </w:r>
+      <w:bookmarkEnd w:id="3"/>
+    </w:p>
+    <w:p/>
+    <w:p>
+      <w:pPr>
+        <w:rPr>
+          <w:rStyle w:val="Strong"/>
+          <w:sz w:val="32"/>
+          <w:szCs w:val="32"/>
+        </w:rPr>
+      </w:pPr>
+      <w:r>
+        <w:rPr>
+          <w:rStyle w:val="Strong"/>
+          <w:sz w:val="32"/>
+          <w:szCs w:val="32"/>
+        </w:rPr>
+        <w:t xml:space="preserve">As we all know about </w:t>
+      </w:r>
+      <w:hyperlink r:id="rId10" w:history="1">
+        <w:r>
+          <w:rPr>
+            <w:rStyle w:val="Strong"/>
+            <w:sz w:val="32"/>
+            <w:szCs w:val="32"/>
+          </w:rPr>
+          <w:t>Snake</w:t>
+        </w:r>
+      </w:hyperlink>
+      <w:r>
+        <w:rPr>
+          <w:rStyle w:val="Strong"/>
+          <w:sz w:val="32"/>
+          <w:szCs w:val="32"/>
+        </w:rPr>
+        <w:t xml:space="preserve"> – </w:t>
+      </w:r>
+      <w:r>
+        <w:rPr>
+          <w:rStyle w:val="Strong"/>
+          <w:sz w:val="32"/>
+          <w:szCs w:val="32"/>
+        </w:rPr>
+        <w:t xml:space="preserve">game is a very famous game for many years. In past years, it can only be played with pen and paper by using cross and zero. Nowadays, as our technology is enhancing it has changed its place from paper to technical gadgets. In this python project, we are going to develop an interactive game where two </w:t>
+      </w:r>
+      <w:r>
+        <w:rPr>
+          <w:rStyle w:val="Strong"/>
+          <w:sz w:val="32"/>
+          <w:szCs w:val="32"/>
+        </w:rPr>
+        <w:lastRenderedPageBreak/>
+        <w:t xml:space="preserve">players will be able to play against each other in python terminal or suitable GUI by using a keyboard and mouse in their PCs. </w:t>
       </w:r>
     </w:p>
     <w:p>
@@ -1549,7 +1441,6 @@
           <w:color w:val="FF0000"/>
           <w:sz w:val="44"/>
         </w:rPr>
-        <w:lastRenderedPageBreak/>
         <w:t xml:space="preserve"> </w:t>
       </w:r>
       <w:r>
@@ -1577,24 +1468,34 @@
         <w:t xml:space="preserve"> </w:t>
       </w:r>
       <w:bookmarkStart w:id="4" w:name="_Toc51520054"/>
+      <w:proofErr w:type="gramStart"/>
       <w:r>
         <w:rPr>
           <w:b/>
           <w:color w:val="FF0000"/>
           <w:sz w:val="44"/>
         </w:rPr>
-        <w:t>4.Source code</w:t>
-      </w:r>
-      <w:bookmarkEnd w:id="4"/>
-    </w:p>
-    <w:p>
-      <w:pPr>
-        <w:pStyle w:val="Heading3"/>
+        <w:t>4.Source</w:t>
+      </w:r>
+      <w:proofErr w:type="gramEnd"/>
+      <w:r>
         <w:rPr>
           <w:b/>
           <w:color w:val="FF0000"/>
           <w:sz w:val="44"/>
         </w:rPr>
+        <w:t xml:space="preserve"> code</w:t>
+      </w:r>
+      <w:bookmarkEnd w:id="4"/>
+    </w:p>
+    <w:p>
+      <w:pPr>
+        <w:pStyle w:val="Heading3"/>
+        <w:rPr>
+          <w:b/>
+          <w:color w:val="FF0000"/>
+          <w:sz w:val="44"/>
+        </w:rPr>
       </w:pPr>
       <w:r>
         <w:rPr>
@@ -1603,12 +1504,21 @@
         </w:rPr>
         <w:t>#</w:t>
       </w:r>
-      <w:r>
-        <w:rPr>
-          <w:b/>
-          <w:sz w:val="28"/>
-        </w:rPr>
-        <w:t>How  I make this game short interface</w:t>
+      <w:proofErr w:type="gramStart"/>
+      <w:r>
+        <w:rPr>
+          <w:b/>
+          <w:sz w:val="28"/>
+        </w:rPr>
+        <w:t>How  I</w:t>
+      </w:r>
+      <w:proofErr w:type="gramEnd"/>
+      <w:r>
+        <w:rPr>
+          <w:b/>
+          <w:sz w:val="28"/>
+        </w:rPr>
+        <w:t xml:space="preserve"> make this game short interface</w:t>
       </w:r>
     </w:p>
     <w:p>
@@ -1621,22 +1531,36 @@
         <w:spacing w:after="60" w:line="240" w:lineRule="auto"/>
         <w:ind w:left="0"/>
         <w:rPr>
-          <w:rFonts w:ascii="Arial" w:eastAsia="Times New Roman" w:hAnsi="Arial" w:cs="Arial"/>
-          <w:b/>
-          <w:color w:val="222222"/>
-          <w:sz w:val="24"/>
-          <w:szCs w:val="24"/>
-        </w:rPr>
-      </w:pPr>
-      <w:r>
-        <w:rPr>
-          <w:rFonts w:ascii="Arial" w:eastAsia="Times New Roman" w:hAnsi="Arial" w:cs="Arial"/>
-          <w:b/>
-          <w:color w:val="222222"/>
-          <w:sz w:val="24"/>
-          <w:szCs w:val="24"/>
-        </w:rPr>
-        <w:t>Installing Pygame.</w:t>
+          <w:rStyle w:val="Strong"/>
+          <w:sz w:val="32"/>
+          <w:szCs w:val="32"/>
+        </w:rPr>
+      </w:pPr>
+      <w:r>
+        <w:rPr>
+          <w:rStyle w:val="Strong"/>
+          <w:sz w:val="32"/>
+          <w:szCs w:val="32"/>
+        </w:rPr>
+        <w:t xml:space="preserve">Installing </w:t>
+      </w:r>
+      <w:proofErr w:type="spellStart"/>
+      <w:r>
+        <w:rPr>
+          <w:rStyle w:val="Strong"/>
+          <w:sz w:val="32"/>
+          <w:szCs w:val="32"/>
+        </w:rPr>
+        <w:t>Pygame</w:t>
+      </w:r>
+      <w:proofErr w:type="spellEnd"/>
+      <w:r>
+        <w:rPr>
+          <w:rStyle w:val="Strong"/>
+          <w:sz w:val="32"/>
+          <w:szCs w:val="32"/>
+        </w:rPr>
+        <w:t>.</w:t>
       </w:r>
     </w:p>
     <w:p>
@@ -1649,20 +1573,16 @@
         <w:spacing w:after="60" w:line="240" w:lineRule="auto"/>
         <w:ind w:left="0"/>
         <w:rPr>
-          <w:rFonts w:ascii="Arial" w:eastAsia="Times New Roman" w:hAnsi="Arial" w:cs="Arial"/>
-          <w:b/>
-          <w:color w:val="222222"/>
-          <w:sz w:val="24"/>
-          <w:szCs w:val="24"/>
-        </w:rPr>
-      </w:pPr>
-      <w:r>
-        <w:rPr>
-          <w:rFonts w:ascii="Arial" w:eastAsia="Times New Roman" w:hAnsi="Arial" w:cs="Arial"/>
-          <w:b/>
-          <w:color w:val="222222"/>
-          <w:sz w:val="24"/>
-          <w:szCs w:val="24"/>
+          <w:rStyle w:val="Strong"/>
+          <w:sz w:val="32"/>
+          <w:szCs w:val="32"/>
+        </w:rPr>
+      </w:pPr>
+      <w:r>
+        <w:rPr>
+          <w:rStyle w:val="Strong"/>
+          <w:sz w:val="32"/>
+          <w:szCs w:val="32"/>
         </w:rPr>
         <w:t>Create the Screen.</w:t>
       </w:r>
@@ -1677,43 +1597,18 @@
         <w:spacing w:after="60" w:line="240" w:lineRule="auto"/>
         <w:ind w:left="0"/>
         <w:rPr>
-          <w:rFonts w:ascii="Arial" w:eastAsia="Times New Roman" w:hAnsi="Arial" w:cs="Arial"/>
-          <w:b/>
-          <w:color w:val="222222"/>
-          <w:sz w:val="24"/>
-          <w:szCs w:val="24"/>
-        </w:rPr>
-      </w:pPr>
-      <w:r>
-        <w:rPr>
-          <w:rFonts w:ascii="Arial" w:eastAsia="Times New Roman" w:hAnsi="Arial" w:cs="Arial"/>
-          <w:b/>
-          <w:color w:val="222222"/>
-          <w:sz w:val="24"/>
-          <w:szCs w:val="24"/>
-        </w:rPr>
-        <w:t>Create the </w:t>
-      </w:r>
-      <w:r>
-        <w:rPr>
-          <w:rFonts w:ascii="Arial" w:eastAsia="Times New Roman" w:hAnsi="Arial" w:cs="Arial"/>
-          <w:b/>
-          <w:bCs/>
-          <w:color w:val="222222"/>
-          <w:sz w:val="24"/>
-          <w:szCs w:val="24"/>
-        </w:rPr>
-        <w:t>Snake</w:t>
-      </w:r>
-      <w:r>
-        <w:rPr>
-          <w:rFonts w:ascii="Arial" w:eastAsia="Times New Roman" w:hAnsi="Arial" w:cs="Arial"/>
-          <w:b/>
-          <w:color w:val="222222"/>
-          <w:sz w:val="24"/>
-          <w:szCs w:val="24"/>
-        </w:rPr>
-        <w:t>.</w:t>
+          <w:rStyle w:val="Strong"/>
+          <w:sz w:val="32"/>
+          <w:szCs w:val="32"/>
+        </w:rPr>
+      </w:pPr>
+      <w:r>
+        <w:rPr>
+          <w:rStyle w:val="Strong"/>
+          <w:sz w:val="32"/>
+          <w:szCs w:val="32"/>
+        </w:rPr>
+        <w:t>Create the Snake.</w:t>
       </w:r>
     </w:p>
     <w:p>
@@ -1726,43 +1621,18 @@
         <w:spacing w:after="60" w:line="240" w:lineRule="auto"/>
         <w:ind w:left="0"/>
         <w:rPr>
-          <w:rFonts w:ascii="Arial" w:eastAsia="Times New Roman" w:hAnsi="Arial" w:cs="Arial"/>
-          <w:b/>
-          <w:color w:val="222222"/>
-          <w:sz w:val="24"/>
-          <w:szCs w:val="24"/>
-        </w:rPr>
-      </w:pPr>
-      <w:r>
-        <w:rPr>
-          <w:rFonts w:ascii="Arial" w:eastAsia="Times New Roman" w:hAnsi="Arial" w:cs="Arial"/>
-          <w:b/>
-          <w:color w:val="222222"/>
-          <w:sz w:val="24"/>
-          <w:szCs w:val="24"/>
-        </w:rPr>
-        <w:t>Moving the </w:t>
-      </w:r>
-      <w:r>
-        <w:rPr>
-          <w:rFonts w:ascii="Arial" w:eastAsia="Times New Roman" w:hAnsi="Arial" w:cs="Arial"/>
-          <w:b/>
-          <w:bCs/>
-          <w:color w:val="222222"/>
-          <w:sz w:val="24"/>
-          <w:szCs w:val="24"/>
-        </w:rPr>
-        <w:t>Snake</w:t>
-      </w:r>
-      <w:r>
-        <w:rPr>
-          <w:rFonts w:ascii="Arial" w:eastAsia="Times New Roman" w:hAnsi="Arial" w:cs="Arial"/>
-          <w:b/>
-          <w:color w:val="222222"/>
-          <w:sz w:val="24"/>
-          <w:szCs w:val="24"/>
-        </w:rPr>
-        <w:t>.</w:t>
+          <w:rStyle w:val="Strong"/>
+          <w:sz w:val="32"/>
+          <w:szCs w:val="32"/>
+        </w:rPr>
+      </w:pPr>
+      <w:r>
+        <w:rPr>
+          <w:rStyle w:val="Strong"/>
+          <w:sz w:val="32"/>
+          <w:szCs w:val="32"/>
+        </w:rPr>
+        <w:t>Moving the Snake.</w:t>
       </w:r>
     </w:p>
     <w:p>
@@ -1775,54 +1645,36 @@
         <w:spacing w:after="60" w:line="240" w:lineRule="auto"/>
         <w:ind w:left="0"/>
         <w:rPr>
-          <w:rFonts w:ascii="Arial" w:eastAsia="Times New Roman" w:hAnsi="Arial" w:cs="Arial"/>
-          <w:b/>
-          <w:color w:val="222222"/>
-          <w:sz w:val="24"/>
-          <w:szCs w:val="24"/>
-        </w:rPr>
-      </w:pPr>
-      <w:r>
-        <w:rPr>
-          <w:rFonts w:ascii="Arial" w:eastAsia="Times New Roman" w:hAnsi="Arial" w:cs="Arial"/>
-          <w:b/>
-          <w:bCs/>
-          <w:color w:val="222222"/>
-          <w:sz w:val="24"/>
-          <w:szCs w:val="24"/>
-        </w:rPr>
-        <w:t>Game</w:t>
-      </w:r>
-      <w:r>
-        <w:rPr>
-          <w:rFonts w:ascii="Arial" w:eastAsia="Times New Roman" w:hAnsi="Arial" w:cs="Arial"/>
-          <w:b/>
-          <w:color w:val="222222"/>
-          <w:sz w:val="24"/>
-          <w:szCs w:val="24"/>
-        </w:rPr>
-        <w:t> Over when </w:t>
-      </w:r>
-      <w:r>
-        <w:rPr>
-          <w:rFonts w:ascii="Arial" w:eastAsia="Times New Roman" w:hAnsi="Arial" w:cs="Arial"/>
-          <w:b/>
-          <w:bCs/>
-          <w:color w:val="222222"/>
-          <w:sz w:val="24"/>
-          <w:szCs w:val="24"/>
-        </w:rPr>
-        <w:t>Snake</w:t>
-      </w:r>
-      <w:r>
-        <w:rPr>
-          <w:rFonts w:ascii="Arial" w:eastAsia="Times New Roman" w:hAnsi="Arial" w:cs="Arial"/>
-          <w:b/>
-          <w:color w:val="222222"/>
-          <w:sz w:val="24"/>
-          <w:szCs w:val="24"/>
-        </w:rPr>
-        <w:t> hits the boundaries.</w:t>
+          <w:rStyle w:val="Strong"/>
+          <w:sz w:val="32"/>
+          <w:szCs w:val="32"/>
+        </w:rPr>
+      </w:pPr>
+      <w:r>
+        <w:rPr>
+          <w:rStyle w:val="Strong"/>
+          <w:sz w:val="32"/>
+          <w:szCs w:val="32"/>
+        </w:rPr>
+        <w:t>Game </w:t>
+      </w:r>
+      <w:proofErr w:type="gramStart"/>
+      <w:r>
+        <w:rPr>
+          <w:rStyle w:val="Strong"/>
+          <w:sz w:val="32"/>
+          <w:szCs w:val="32"/>
+        </w:rPr>
+        <w:t>Over</w:t>
+      </w:r>
+      <w:proofErr w:type="gramEnd"/>
+      <w:r>
+        <w:rPr>
+          <w:rStyle w:val="Strong"/>
+          <w:sz w:val="32"/>
+          <w:szCs w:val="32"/>
+        </w:rPr>
+        <w:t xml:space="preserve"> when Snake hits the boundaries.</w:t>
       </w:r>
     </w:p>
     <w:p>
@@ -1835,20 +1687,16 @@
         <w:spacing w:after="60" w:line="240" w:lineRule="auto"/>
         <w:ind w:left="0"/>
         <w:rPr>
-          <w:rFonts w:ascii="Arial" w:eastAsia="Times New Roman" w:hAnsi="Arial" w:cs="Arial"/>
-          <w:b/>
-          <w:color w:val="222222"/>
-          <w:sz w:val="24"/>
-          <w:szCs w:val="24"/>
-        </w:rPr>
-      </w:pPr>
-      <w:r>
-        <w:rPr>
-          <w:rFonts w:ascii="Arial" w:eastAsia="Times New Roman" w:hAnsi="Arial" w:cs="Arial"/>
-          <w:b/>
-          <w:color w:val="222222"/>
-          <w:sz w:val="24"/>
-          <w:szCs w:val="24"/>
+          <w:rStyle w:val="Strong"/>
+          <w:sz w:val="32"/>
+          <w:szCs w:val="32"/>
+        </w:rPr>
+      </w:pPr>
+      <w:r>
+        <w:rPr>
+          <w:rStyle w:val="Strong"/>
+          <w:sz w:val="32"/>
+          <w:szCs w:val="32"/>
         </w:rPr>
         <w:t>Adding the Food.</w:t>
       </w:r>
@@ -1863,43 +1711,18 @@
         <w:spacing w:after="60" w:line="240" w:lineRule="auto"/>
         <w:ind w:left="0"/>
         <w:rPr>
-          <w:rFonts w:ascii="Arial" w:eastAsia="Times New Roman" w:hAnsi="Arial" w:cs="Arial"/>
-          <w:b/>
-          <w:color w:val="222222"/>
-          <w:sz w:val="24"/>
-          <w:szCs w:val="24"/>
-        </w:rPr>
-      </w:pPr>
-      <w:r>
-        <w:rPr>
-          <w:rFonts w:ascii="Arial" w:eastAsia="Times New Roman" w:hAnsi="Arial" w:cs="Arial"/>
-          <w:b/>
-          <w:color w:val="222222"/>
-          <w:sz w:val="24"/>
-          <w:szCs w:val="24"/>
-        </w:rPr>
-        <w:t>Increasing the Length of the </w:t>
-      </w:r>
-      <w:r>
-        <w:rPr>
-          <w:rFonts w:ascii="Arial" w:eastAsia="Times New Roman" w:hAnsi="Arial" w:cs="Arial"/>
-          <w:b/>
-          <w:bCs/>
-          <w:color w:val="222222"/>
-          <w:sz w:val="24"/>
-          <w:szCs w:val="24"/>
-        </w:rPr>
-        <w:t>Snake</w:t>
-      </w:r>
-      <w:r>
-        <w:rPr>
-          <w:rFonts w:ascii="Arial" w:eastAsia="Times New Roman" w:hAnsi="Arial" w:cs="Arial"/>
-          <w:b/>
-          <w:color w:val="222222"/>
-          <w:sz w:val="24"/>
-          <w:szCs w:val="24"/>
-        </w:rPr>
-        <w:t>.</w:t>
+          <w:rStyle w:val="Strong"/>
+          <w:sz w:val="32"/>
+          <w:szCs w:val="32"/>
+        </w:rPr>
+      </w:pPr>
+      <w:r>
+        <w:rPr>
+          <w:rStyle w:val="Strong"/>
+          <w:sz w:val="32"/>
+          <w:szCs w:val="32"/>
+        </w:rPr>
+        <w:t>Increasing the Length of the Snake.</w:t>
       </w:r>
     </w:p>
     <w:p>
@@ -1912,20 +1735,16 @@
         <w:spacing w:after="60" w:line="240" w:lineRule="auto"/>
         <w:ind w:left="0"/>
         <w:rPr>
-          <w:rFonts w:ascii="Arial" w:eastAsia="Times New Roman" w:hAnsi="Arial" w:cs="Arial"/>
-          <w:b/>
-          <w:color w:val="222222"/>
-          <w:sz w:val="24"/>
-          <w:szCs w:val="24"/>
-        </w:rPr>
-      </w:pPr>
-      <w:r>
-        <w:rPr>
-          <w:rFonts w:ascii="Arial" w:eastAsia="Times New Roman" w:hAnsi="Arial" w:cs="Arial"/>
-          <w:b/>
-          <w:color w:val="222222"/>
-          <w:sz w:val="24"/>
-          <w:szCs w:val="24"/>
+          <w:rStyle w:val="Strong"/>
+          <w:sz w:val="32"/>
+          <w:szCs w:val="32"/>
+        </w:rPr>
+      </w:pPr>
+      <w:r>
+        <w:rPr>
+          <w:rStyle w:val="Strong"/>
+          <w:sz w:val="32"/>
+          <w:szCs w:val="32"/>
         </w:rPr>
         <w:t>Displaying the Score.</w:t>
       </w:r>
@@ -1977,6 +1796,7 @@
           <w:szCs w:val="20"/>
         </w:rPr>
       </w:pPr>
+      <w:proofErr w:type="gramStart"/>
       <w:r>
         <w:rPr>
           <w:rFonts w:ascii="Consolas" w:eastAsia="Times New Roman" w:hAnsi="Consolas" w:cs="Courier New"/>
@@ -1984,6 +1804,61 @@
           <w:sz w:val="20"/>
           <w:szCs w:val="20"/>
         </w:rPr>
+        <w:t>from</w:t>
+      </w:r>
+      <w:proofErr w:type="gramEnd"/>
+      <w:r>
+        <w:rPr>
+          <w:rFonts w:ascii="Consolas" w:eastAsia="Times New Roman" w:hAnsi="Consolas" w:cs="Courier New"/>
+          <w:color w:val="CC7832"/>
+          <w:sz w:val="20"/>
+          <w:szCs w:val="20"/>
+        </w:rPr>
+        <w:t xml:space="preserve"> </w:t>
+      </w:r>
+      <w:r>
+        <w:rPr>
+          <w:rFonts w:ascii="Consolas" w:eastAsia="Times New Roman" w:hAnsi="Consolas" w:cs="Courier New"/>
+          <w:color w:val="A9B7C6"/>
+          <w:sz w:val="20"/>
+          <w:szCs w:val="20"/>
+        </w:rPr>
+        <w:t xml:space="preserve">turtle </w:t>
+      </w:r>
+      <w:r>
+        <w:rPr>
+          <w:rFonts w:ascii="Consolas" w:eastAsia="Times New Roman" w:hAnsi="Consolas" w:cs="Courier New"/>
+          <w:color w:val="CC7832"/>
+          <w:sz w:val="20"/>
+          <w:szCs w:val="20"/>
+        </w:rPr>
+        <w:t xml:space="preserve">import </w:t>
+      </w:r>
+      <w:r>
+        <w:rPr>
+          <w:rFonts w:ascii="Consolas" w:eastAsia="Times New Roman" w:hAnsi="Consolas" w:cs="Courier New"/>
+          <w:color w:val="A9B7C6"/>
+          <w:sz w:val="20"/>
+          <w:szCs w:val="20"/>
+        </w:rPr>
+        <w:t>*</w:t>
+      </w:r>
+      <w:r>
+        <w:rPr>
+          <w:rFonts w:ascii="Consolas" w:eastAsia="Times New Roman" w:hAnsi="Consolas" w:cs="Courier New"/>
+          <w:color w:val="A9B7C6"/>
+          <w:sz w:val="20"/>
+          <w:szCs w:val="20"/>
+        </w:rPr>
+        <w:br/>
+      </w:r>
+      <w:r>
+        <w:rPr>
+          <w:rFonts w:ascii="Consolas" w:eastAsia="Times New Roman" w:hAnsi="Consolas" w:cs="Courier New"/>
+          <w:color w:val="CC7832"/>
+          <w:sz w:val="20"/>
+          <w:szCs w:val="20"/>
+        </w:rPr>
         <w:t xml:space="preserve">from </w:t>
       </w:r>
       <w:r>
@@ -1993,7 +1868,7 @@
           <w:sz w:val="20"/>
           <w:szCs w:val="20"/>
         </w:rPr>
-        <w:t xml:space="preserve">turtle </w:t>
+        <w:t xml:space="preserve">random </w:t>
       </w:r>
       <w:r>
         <w:rPr>
@@ -2004,15 +1879,17 @@
         </w:rPr>
         <w:t xml:space="preserve">import </w:t>
       </w:r>
-      <w:r>
-        <w:rPr>
-          <w:rFonts w:ascii="Consolas" w:eastAsia="Times New Roman" w:hAnsi="Consolas" w:cs="Courier New"/>
-          <w:color w:val="A9B7C6"/>
-          <w:sz w:val="20"/>
-          <w:szCs w:val="20"/>
-        </w:rPr>
-        <w:t>*</w:t>
-      </w:r>
+      <w:proofErr w:type="spellStart"/>
+      <w:r>
+        <w:rPr>
+          <w:rFonts w:ascii="Consolas" w:eastAsia="Times New Roman" w:hAnsi="Consolas" w:cs="Courier New"/>
+          <w:color w:val="A9B7C6"/>
+          <w:sz w:val="20"/>
+          <w:szCs w:val="20"/>
+        </w:rPr>
+        <w:t>randrange</w:t>
+      </w:r>
+      <w:proofErr w:type="spellEnd"/>
       <w:r>
         <w:rPr>
           <w:rFonts w:ascii="Consolas" w:eastAsia="Times New Roman" w:hAnsi="Consolas" w:cs="Courier New"/>
@@ -2031,59 +1908,25 @@
         </w:rPr>
         <w:t xml:space="preserve">from </w:t>
       </w:r>
-      <w:r>
-        <w:rPr>
-          <w:rFonts w:ascii="Consolas" w:eastAsia="Times New Roman" w:hAnsi="Consolas" w:cs="Courier New"/>
-          <w:color w:val="A9B7C6"/>
-          <w:sz w:val="20"/>
-          <w:szCs w:val="20"/>
-        </w:rPr>
-        <w:t xml:space="preserve">random </w:t>
-      </w:r>
-      <w:r>
-        <w:rPr>
-          <w:rFonts w:ascii="Consolas" w:eastAsia="Times New Roman" w:hAnsi="Consolas" w:cs="Courier New"/>
-          <w:color w:val="CC7832"/>
-          <w:sz w:val="20"/>
-          <w:szCs w:val="20"/>
-        </w:rPr>
-        <w:t xml:space="preserve">import </w:t>
-      </w:r>
-      <w:r>
-        <w:rPr>
-          <w:rFonts w:ascii="Consolas" w:eastAsia="Times New Roman" w:hAnsi="Consolas" w:cs="Courier New"/>
-          <w:color w:val="A9B7C6"/>
-          <w:sz w:val="20"/>
-          <w:szCs w:val="20"/>
-        </w:rPr>
-        <w:t>randrange</w:t>
-      </w:r>
-      <w:r>
-        <w:rPr>
-          <w:rFonts w:ascii="Consolas" w:eastAsia="Times New Roman" w:hAnsi="Consolas" w:cs="Courier New"/>
-          <w:color w:val="A9B7C6"/>
-          <w:sz w:val="20"/>
-          <w:szCs w:val="20"/>
-        </w:rPr>
-        <w:br/>
-      </w:r>
-      <w:r>
-        <w:rPr>
-          <w:rFonts w:ascii="Consolas" w:eastAsia="Times New Roman" w:hAnsi="Consolas" w:cs="Courier New"/>
-          <w:color w:val="CC7832"/>
-          <w:sz w:val="20"/>
-          <w:szCs w:val="20"/>
-        </w:rPr>
-        <w:t xml:space="preserve">from </w:t>
-      </w:r>
-      <w:r>
-        <w:rPr>
-          <w:rFonts w:ascii="Consolas" w:eastAsia="Times New Roman" w:hAnsi="Consolas" w:cs="Courier New"/>
-          <w:color w:val="A9B7C6"/>
-          <w:sz w:val="20"/>
-          <w:szCs w:val="20"/>
-        </w:rPr>
-        <w:t xml:space="preserve">freegames </w:t>
+      <w:proofErr w:type="spellStart"/>
+      <w:r>
+        <w:rPr>
+          <w:rFonts w:ascii="Consolas" w:eastAsia="Times New Roman" w:hAnsi="Consolas" w:cs="Courier New"/>
+          <w:color w:val="A9B7C6"/>
+          <w:sz w:val="20"/>
+          <w:szCs w:val="20"/>
+        </w:rPr>
+        <w:t>freegames</w:t>
+      </w:r>
+      <w:proofErr w:type="spellEnd"/>
+      <w:r>
+        <w:rPr>
+          <w:rFonts w:ascii="Consolas" w:eastAsia="Times New Roman" w:hAnsi="Consolas" w:cs="Courier New"/>
+          <w:color w:val="A9B7C6"/>
+          <w:sz w:val="20"/>
+          <w:szCs w:val="20"/>
+        </w:rPr>
+        <w:t xml:space="preserve"> </w:t>
       </w:r>
       <w:r>
         <w:rPr>
@@ -2295,6 +2138,7 @@
         </w:rPr>
         <w:br/>
       </w:r>
+      <w:proofErr w:type="spellStart"/>
       <w:r>
         <w:rPr>
           <w:rFonts w:ascii="Consolas" w:eastAsia="Times New Roman" w:hAnsi="Consolas" w:cs="Courier New"/>
@@ -2302,7 +2146,17 @@
           <w:sz w:val="20"/>
           <w:szCs w:val="20"/>
         </w:rPr>
-        <w:t xml:space="preserve">def </w:t>
+        <w:t>def</w:t>
+      </w:r>
+      <w:proofErr w:type="spellEnd"/>
+      <w:r>
+        <w:rPr>
+          <w:rFonts w:ascii="Consolas" w:eastAsia="Times New Roman" w:hAnsi="Consolas" w:cs="Courier New"/>
+          <w:color w:val="CC7832"/>
+          <w:sz w:val="20"/>
+          <w:szCs w:val="20"/>
+        </w:rPr>
+        <w:t xml:space="preserve"> </w:t>
       </w:r>
       <w:r>
         <w:rPr>
@@ -2373,14 +2227,25 @@
         <w:br/>
         <w:t xml:space="preserve">    </w:t>
       </w:r>
-      <w:r>
-        <w:rPr>
-          <w:rFonts w:ascii="Consolas" w:eastAsia="Times New Roman" w:hAnsi="Consolas" w:cs="Courier New"/>
-          <w:color w:val="A9B7C6"/>
-          <w:sz w:val="20"/>
-          <w:szCs w:val="20"/>
-        </w:rPr>
-        <w:t>aim.x = x</w:t>
+      <w:proofErr w:type="spellStart"/>
+      <w:r>
+        <w:rPr>
+          <w:rFonts w:ascii="Consolas" w:eastAsia="Times New Roman" w:hAnsi="Consolas" w:cs="Courier New"/>
+          <w:color w:val="A9B7C6"/>
+          <w:sz w:val="20"/>
+          <w:szCs w:val="20"/>
+        </w:rPr>
+        <w:t>aim.x</w:t>
+      </w:r>
+      <w:proofErr w:type="spellEnd"/>
+      <w:r>
+        <w:rPr>
+          <w:rFonts w:ascii="Consolas" w:eastAsia="Times New Roman" w:hAnsi="Consolas" w:cs="Courier New"/>
+          <w:color w:val="A9B7C6"/>
+          <w:sz w:val="20"/>
+          <w:szCs w:val="20"/>
+        </w:rPr>
+        <w:t xml:space="preserve"> = x</w:t>
       </w:r>
       <w:r>
         <w:rPr>
@@ -2390,7 +2255,27 @@
           <w:szCs w:val="20"/>
         </w:rPr>
         <w:br/>
-        <w:t xml:space="preserve">    aim.y = y</w:t>
+        <w:t xml:space="preserve">    </w:t>
+      </w:r>
+      <w:proofErr w:type="spellStart"/>
+      <w:r>
+        <w:rPr>
+          <w:rFonts w:ascii="Consolas" w:eastAsia="Times New Roman" w:hAnsi="Consolas" w:cs="Courier New"/>
+          <w:color w:val="A9B7C6"/>
+          <w:sz w:val="20"/>
+          <w:szCs w:val="20"/>
+        </w:rPr>
+        <w:t>aim.y</w:t>
+      </w:r>
+      <w:proofErr w:type="spellEnd"/>
+      <w:r>
+        <w:rPr>
+          <w:rFonts w:ascii="Consolas" w:eastAsia="Times New Roman" w:hAnsi="Consolas" w:cs="Courier New"/>
+          <w:color w:val="A9B7C6"/>
+          <w:sz w:val="20"/>
+          <w:szCs w:val="20"/>
+        </w:rPr>
+        <w:t xml:space="preserve"> = y</w:t>
       </w:r>
       <w:r>
         <w:rPr>
@@ -2410,6 +2295,7 @@
         </w:rPr>
         <w:br/>
       </w:r>
+      <w:proofErr w:type="spellStart"/>
       <w:r>
         <w:rPr>
           <w:rFonts w:ascii="Consolas" w:eastAsia="Times New Roman" w:hAnsi="Consolas" w:cs="Courier New"/>
@@ -2417,8 +2303,19 @@
           <w:sz w:val="20"/>
           <w:szCs w:val="20"/>
         </w:rPr>
-        <w:t xml:space="preserve">def </w:t>
-      </w:r>
+        <w:t>def</w:t>
+      </w:r>
+      <w:proofErr w:type="spellEnd"/>
+      <w:r>
+        <w:rPr>
+          <w:rFonts w:ascii="Consolas" w:eastAsia="Times New Roman" w:hAnsi="Consolas" w:cs="Courier New"/>
+          <w:color w:val="CC7832"/>
+          <w:sz w:val="20"/>
+          <w:szCs w:val="20"/>
+        </w:rPr>
+        <w:t xml:space="preserve"> </w:t>
+      </w:r>
+      <w:proofErr w:type="gramStart"/>
       <w:r>
         <w:rPr>
           <w:rFonts w:ascii="Consolas" w:eastAsia="Times New Roman" w:hAnsi="Consolas" w:cs="Courier New"/>
@@ -2435,7 +2332,17 @@
           <w:sz w:val="20"/>
           <w:szCs w:val="20"/>
         </w:rPr>
-        <w:t>(head):</w:t>
+        <w:t>(</w:t>
+      </w:r>
+      <w:proofErr w:type="gramEnd"/>
+      <w:r>
+        <w:rPr>
+          <w:rFonts w:ascii="Consolas" w:eastAsia="Times New Roman" w:hAnsi="Consolas" w:cs="Courier New"/>
+          <w:color w:val="A9B7C6"/>
+          <w:sz w:val="20"/>
+          <w:szCs w:val="20"/>
+        </w:rPr>
+        <w:t>head):</w:t>
       </w:r>
       <w:r>
         <w:rPr>
@@ -2470,6 +2377,7 @@
         <w:br/>
         <w:t xml:space="preserve">    </w:t>
       </w:r>
+      <w:proofErr w:type="gramStart"/>
       <w:r>
         <w:rPr>
           <w:rFonts w:ascii="Consolas" w:eastAsia="Times New Roman" w:hAnsi="Consolas" w:cs="Courier New"/>
@@ -2477,7 +2385,17 @@
           <w:sz w:val="20"/>
           <w:szCs w:val="20"/>
         </w:rPr>
-        <w:t xml:space="preserve">return </w:t>
+        <w:t>return</w:t>
+      </w:r>
+      <w:proofErr w:type="gramEnd"/>
+      <w:r>
+        <w:rPr>
+          <w:rFonts w:ascii="Consolas" w:eastAsia="Times New Roman" w:hAnsi="Consolas" w:cs="Courier New"/>
+          <w:color w:val="CC7832"/>
+          <w:sz w:val="20"/>
+          <w:szCs w:val="20"/>
+        </w:rPr>
+        <w:t xml:space="preserve"> </w:t>
       </w:r>
       <w:r>
         <w:rPr>
@@ -2504,7 +2422,27 @@
           <w:sz w:val="20"/>
           <w:szCs w:val="20"/>
         </w:rPr>
-        <w:t xml:space="preserve">&lt; head.x &lt; </w:t>
+        <w:t xml:space="preserve">&lt; </w:t>
+      </w:r>
+      <w:proofErr w:type="spellStart"/>
+      <w:r>
+        <w:rPr>
+          <w:rFonts w:ascii="Consolas" w:eastAsia="Times New Roman" w:hAnsi="Consolas" w:cs="Courier New"/>
+          <w:color w:val="A9B7C6"/>
+          <w:sz w:val="20"/>
+          <w:szCs w:val="20"/>
+        </w:rPr>
+        <w:t>head.x</w:t>
+      </w:r>
+      <w:proofErr w:type="spellEnd"/>
+      <w:r>
+        <w:rPr>
+          <w:rFonts w:ascii="Consolas" w:eastAsia="Times New Roman" w:hAnsi="Consolas" w:cs="Courier New"/>
+          <w:color w:val="A9B7C6"/>
+          <w:sz w:val="20"/>
+          <w:szCs w:val="20"/>
+        </w:rPr>
+        <w:t xml:space="preserve"> &lt; </w:t>
       </w:r>
       <w:r>
         <w:rPr>
@@ -2549,7 +2487,27 @@
           <w:sz w:val="20"/>
           <w:szCs w:val="20"/>
         </w:rPr>
-        <w:t xml:space="preserve">&lt; head.y &lt; </w:t>
+        <w:t xml:space="preserve">&lt; </w:t>
+      </w:r>
+      <w:proofErr w:type="spellStart"/>
+      <w:r>
+        <w:rPr>
+          <w:rFonts w:ascii="Consolas" w:eastAsia="Times New Roman" w:hAnsi="Consolas" w:cs="Courier New"/>
+          <w:color w:val="A9B7C6"/>
+          <w:sz w:val="20"/>
+          <w:szCs w:val="20"/>
+        </w:rPr>
+        <w:t>head.y</w:t>
+      </w:r>
+      <w:proofErr w:type="spellEnd"/>
+      <w:r>
+        <w:rPr>
+          <w:rFonts w:ascii="Consolas" w:eastAsia="Times New Roman" w:hAnsi="Consolas" w:cs="Courier New"/>
+          <w:color w:val="A9B7C6"/>
+          <w:sz w:val="20"/>
+          <w:szCs w:val="20"/>
+        </w:rPr>
+        <w:t xml:space="preserve"> &lt; </w:t>
       </w:r>
       <w:r>
         <w:rPr>
@@ -2578,6 +2536,7 @@
         </w:rPr>
         <w:br/>
       </w:r>
+      <w:proofErr w:type="spellStart"/>
       <w:r>
         <w:rPr>
           <w:rFonts w:ascii="Consolas" w:eastAsia="Times New Roman" w:hAnsi="Consolas" w:cs="Courier New"/>
@@ -2585,7 +2544,17 @@
           <w:sz w:val="20"/>
           <w:szCs w:val="20"/>
         </w:rPr>
-        <w:t xml:space="preserve">def </w:t>
+        <w:t>def</w:t>
+      </w:r>
+      <w:proofErr w:type="spellEnd"/>
+      <w:r>
+        <w:rPr>
+          <w:rFonts w:ascii="Consolas" w:eastAsia="Times New Roman" w:hAnsi="Consolas" w:cs="Courier New"/>
+          <w:color w:val="CC7832"/>
+          <w:sz w:val="20"/>
+          <w:szCs w:val="20"/>
+        </w:rPr>
+        <w:t xml:space="preserve"> </w:t>
       </w:r>
       <w:r>
         <w:rPr>
@@ -2673,7 +2642,27 @@
           <w:szCs w:val="20"/>
         </w:rPr>
         <w:br/>
-        <w:t xml:space="preserve">    head.move(aim)</w:t>
+        <w:t xml:space="preserve">    </w:t>
+      </w:r>
+      <w:proofErr w:type="spellStart"/>
+      <w:r>
+        <w:rPr>
+          <w:rFonts w:ascii="Consolas" w:eastAsia="Times New Roman" w:hAnsi="Consolas" w:cs="Courier New"/>
+          <w:color w:val="A9B7C6"/>
+          <w:sz w:val="20"/>
+          <w:szCs w:val="20"/>
+        </w:rPr>
+        <w:t>head.move</w:t>
+      </w:r>
+      <w:proofErr w:type="spellEnd"/>
+      <w:r>
+        <w:rPr>
+          <w:rFonts w:ascii="Consolas" w:eastAsia="Times New Roman" w:hAnsi="Consolas" w:cs="Courier New"/>
+          <w:color w:val="A9B7C6"/>
+          <w:sz w:val="20"/>
+          <w:szCs w:val="20"/>
+        </w:rPr>
+        <w:t>(aim)</w:t>
       </w:r>
       <w:r>
         <w:rPr>
@@ -2756,8 +2745,28 @@
           <w:szCs w:val="20"/>
         </w:rPr>
         <w:br/>
-        <w:t xml:space="preserve">        square(head.x</w:t>
-      </w:r>
+      </w:r>
+      <w:r>
+        <w:rPr>
+          <w:rFonts w:ascii="Consolas" w:eastAsia="Times New Roman" w:hAnsi="Consolas" w:cs="Courier New"/>
+          <w:color w:val="A9B7C6"/>
+          <w:sz w:val="20"/>
+          <w:szCs w:val="20"/>
+        </w:rPr>
+        <w:lastRenderedPageBreak/>
+        <w:t xml:space="preserve">        square(</w:t>
+      </w:r>
+      <w:proofErr w:type="spellStart"/>
+      <w:r>
+        <w:rPr>
+          <w:rFonts w:ascii="Consolas" w:eastAsia="Times New Roman" w:hAnsi="Consolas" w:cs="Courier New"/>
+          <w:color w:val="A9B7C6"/>
+          <w:sz w:val="20"/>
+          <w:szCs w:val="20"/>
+        </w:rPr>
+        <w:t>head.x</w:t>
+      </w:r>
+      <w:proofErr w:type="spellEnd"/>
       <w:r>
         <w:rPr>
           <w:rFonts w:ascii="Consolas" w:eastAsia="Times New Roman" w:hAnsi="Consolas" w:cs="Courier New"/>
@@ -2767,6 +2776,7 @@
         </w:rPr>
         <w:t xml:space="preserve">, </w:t>
       </w:r>
+      <w:proofErr w:type="spellStart"/>
       <w:r>
         <w:rPr>
           <w:rFonts w:ascii="Consolas" w:eastAsia="Times New Roman" w:hAnsi="Consolas" w:cs="Courier New"/>
@@ -2776,6 +2786,7 @@
         </w:rPr>
         <w:t>head.y</w:t>
       </w:r>
+      <w:proofErr w:type="spellEnd"/>
       <w:r>
         <w:rPr>
           <w:rFonts w:ascii="Consolas" w:eastAsia="Times New Roman" w:hAnsi="Consolas" w:cs="Courier New"/>
@@ -2869,14 +2880,25 @@
         <w:br/>
         <w:t xml:space="preserve">    </w:t>
       </w:r>
-      <w:r>
-        <w:rPr>
-          <w:rFonts w:ascii="Consolas" w:eastAsia="Times New Roman" w:hAnsi="Consolas" w:cs="Courier New"/>
-          <w:color w:val="A9B7C6"/>
-          <w:sz w:val="20"/>
-          <w:szCs w:val="20"/>
-        </w:rPr>
-        <w:t>snake.append(head)</w:t>
+      <w:proofErr w:type="spellStart"/>
+      <w:r>
+        <w:rPr>
+          <w:rFonts w:ascii="Consolas" w:eastAsia="Times New Roman" w:hAnsi="Consolas" w:cs="Courier New"/>
+          <w:color w:val="A9B7C6"/>
+          <w:sz w:val="20"/>
+          <w:szCs w:val="20"/>
+        </w:rPr>
+        <w:t>snake.append</w:t>
+      </w:r>
+      <w:proofErr w:type="spellEnd"/>
+      <w:r>
+        <w:rPr>
+          <w:rFonts w:ascii="Consolas" w:eastAsia="Times New Roman" w:hAnsi="Consolas" w:cs="Courier New"/>
+          <w:color w:val="A9B7C6"/>
+          <w:sz w:val="20"/>
+          <w:szCs w:val="20"/>
+        </w:rPr>
+        <w:t>(head)</w:t>
       </w:r>
       <w:r>
         <w:rPr>
@@ -2961,6 +2983,7 @@
         </w:rPr>
         <w:t xml:space="preserve">, </w:t>
       </w:r>
+      <w:proofErr w:type="spellStart"/>
       <w:r>
         <w:rPr>
           <w:rFonts w:ascii="Consolas" w:eastAsia="Times New Roman" w:hAnsi="Consolas" w:cs="Courier New"/>
@@ -2970,6 +2993,7 @@
         </w:rPr>
         <w:t>len</w:t>
       </w:r>
+      <w:proofErr w:type="spellEnd"/>
       <w:r>
         <w:rPr>
           <w:rFonts w:ascii="Consolas" w:eastAsia="Times New Roman" w:hAnsi="Consolas" w:cs="Courier New"/>
@@ -2983,75 +3007,146 @@
         <w:rPr>
           <w:rFonts w:ascii="Consolas" w:eastAsia="Times New Roman" w:hAnsi="Consolas" w:cs="Courier New"/>
           <w:color w:val="A9B7C6"/>
-          <w:sz w:val="20"/>
-          <w:szCs w:val="20"/>
-        </w:rPr>
-        <w:br/>
-        <w:t xml:space="preserve">        food.x = randrange(-</w:t>
-      </w:r>
-      <w:r>
-        <w:rPr>
-          <w:rFonts w:ascii="Consolas" w:eastAsia="Times New Roman" w:hAnsi="Consolas" w:cs="Courier New"/>
-          <w:color w:val="6897BB"/>
-          <w:sz w:val="20"/>
-          <w:szCs w:val="20"/>
-        </w:rPr>
-        <w:t>15</w:t>
-      </w:r>
-      <w:r>
-        <w:rPr>
-          <w:rFonts w:ascii="Consolas" w:eastAsia="Times New Roman" w:hAnsi="Consolas" w:cs="Courier New"/>
-          <w:color w:val="CC7832"/>
-          <w:sz w:val="20"/>
-          <w:szCs w:val="20"/>
-        </w:rPr>
-        <w:t xml:space="preserve">, </w:t>
-      </w:r>
-      <w:r>
-        <w:rPr>
-          <w:rFonts w:ascii="Consolas" w:eastAsia="Times New Roman" w:hAnsi="Consolas" w:cs="Courier New"/>
-          <w:color w:val="6897BB"/>
-          <w:sz w:val="20"/>
-          <w:szCs w:val="20"/>
-        </w:rPr>
-        <w:t>15</w:t>
-      </w:r>
-      <w:r>
-        <w:rPr>
-          <w:rFonts w:ascii="Consolas" w:eastAsia="Times New Roman" w:hAnsi="Consolas" w:cs="Courier New"/>
-          <w:color w:val="A9B7C6"/>
-          <w:sz w:val="20"/>
-          <w:szCs w:val="20"/>
-        </w:rPr>
-        <w:t xml:space="preserve">) * </w:t>
-      </w:r>
-      <w:r>
-        <w:rPr>
-          <w:rFonts w:ascii="Consolas" w:eastAsia="Times New Roman" w:hAnsi="Consolas" w:cs="Courier New"/>
-          <w:color w:val="6897BB"/>
-          <w:sz w:val="20"/>
-          <w:szCs w:val="20"/>
-        </w:rPr>
-        <w:t>10</w:t>
-      </w:r>
-      <w:r>
-        <w:rPr>
-          <w:rFonts w:ascii="Consolas" w:eastAsia="Times New Roman" w:hAnsi="Consolas" w:cs="Courier New"/>
-          <w:color w:val="6897BB"/>
           <w:sz w:val="20"/>
           <w:szCs w:val="20"/>
         </w:rPr>
         <w:br/>
         <w:t xml:space="preserve">        </w:t>
       </w:r>
-      <w:r>
-        <w:rPr>
-          <w:rFonts w:ascii="Consolas" w:eastAsia="Times New Roman" w:hAnsi="Consolas" w:cs="Courier New"/>
-          <w:color w:val="A9B7C6"/>
-          <w:sz w:val="20"/>
-          <w:szCs w:val="20"/>
-        </w:rPr>
-        <w:t>food.y = randrange(-</w:t>
+      <w:proofErr w:type="spellStart"/>
+      <w:r>
+        <w:rPr>
+          <w:rFonts w:ascii="Consolas" w:eastAsia="Times New Roman" w:hAnsi="Consolas" w:cs="Courier New"/>
+          <w:color w:val="A9B7C6"/>
+          <w:sz w:val="20"/>
+          <w:szCs w:val="20"/>
+        </w:rPr>
+        <w:t>food.x</w:t>
+      </w:r>
+      <w:proofErr w:type="spellEnd"/>
+      <w:r>
+        <w:rPr>
+          <w:rFonts w:ascii="Consolas" w:eastAsia="Times New Roman" w:hAnsi="Consolas" w:cs="Courier New"/>
+          <w:color w:val="A9B7C6"/>
+          <w:sz w:val="20"/>
+          <w:szCs w:val="20"/>
+        </w:rPr>
+        <w:t xml:space="preserve"> = </w:t>
+      </w:r>
+      <w:proofErr w:type="spellStart"/>
+      <w:r>
+        <w:rPr>
+          <w:rFonts w:ascii="Consolas" w:eastAsia="Times New Roman" w:hAnsi="Consolas" w:cs="Courier New"/>
+          <w:color w:val="A9B7C6"/>
+          <w:sz w:val="20"/>
+          <w:szCs w:val="20"/>
+        </w:rPr>
+        <w:t>randrange</w:t>
+      </w:r>
+      <w:proofErr w:type="spellEnd"/>
+      <w:r>
+        <w:rPr>
+          <w:rFonts w:ascii="Consolas" w:eastAsia="Times New Roman" w:hAnsi="Consolas" w:cs="Courier New"/>
+          <w:color w:val="A9B7C6"/>
+          <w:sz w:val="20"/>
+          <w:szCs w:val="20"/>
+        </w:rPr>
+        <w:t>(-</w:t>
+      </w:r>
+      <w:r>
+        <w:rPr>
+          <w:rFonts w:ascii="Consolas" w:eastAsia="Times New Roman" w:hAnsi="Consolas" w:cs="Courier New"/>
+          <w:color w:val="6897BB"/>
+          <w:sz w:val="20"/>
+          <w:szCs w:val="20"/>
+        </w:rPr>
+        <w:t>15</w:t>
+      </w:r>
+      <w:r>
+        <w:rPr>
+          <w:rFonts w:ascii="Consolas" w:eastAsia="Times New Roman" w:hAnsi="Consolas" w:cs="Courier New"/>
+          <w:color w:val="CC7832"/>
+          <w:sz w:val="20"/>
+          <w:szCs w:val="20"/>
+        </w:rPr>
+        <w:t xml:space="preserve">, </w:t>
+      </w:r>
+      <w:r>
+        <w:rPr>
+          <w:rFonts w:ascii="Consolas" w:eastAsia="Times New Roman" w:hAnsi="Consolas" w:cs="Courier New"/>
+          <w:color w:val="6897BB"/>
+          <w:sz w:val="20"/>
+          <w:szCs w:val="20"/>
+        </w:rPr>
+        <w:t>15</w:t>
+      </w:r>
+      <w:r>
+        <w:rPr>
+          <w:rFonts w:ascii="Consolas" w:eastAsia="Times New Roman" w:hAnsi="Consolas" w:cs="Courier New"/>
+          <w:color w:val="A9B7C6"/>
+          <w:sz w:val="20"/>
+          <w:szCs w:val="20"/>
+        </w:rPr>
+        <w:t xml:space="preserve">) * </w:t>
+      </w:r>
+      <w:r>
+        <w:rPr>
+          <w:rFonts w:ascii="Consolas" w:eastAsia="Times New Roman" w:hAnsi="Consolas" w:cs="Courier New"/>
+          <w:color w:val="6897BB"/>
+          <w:sz w:val="20"/>
+          <w:szCs w:val="20"/>
+        </w:rPr>
+        <w:t>10</w:t>
+      </w:r>
+      <w:r>
+        <w:rPr>
+          <w:rFonts w:ascii="Consolas" w:eastAsia="Times New Roman" w:hAnsi="Consolas" w:cs="Courier New"/>
+          <w:color w:val="6897BB"/>
+          <w:sz w:val="20"/>
+          <w:szCs w:val="20"/>
+        </w:rPr>
+        <w:br/>
+        <w:t xml:space="preserve">        </w:t>
+      </w:r>
+      <w:proofErr w:type="spellStart"/>
+      <w:r>
+        <w:rPr>
+          <w:rFonts w:ascii="Consolas" w:eastAsia="Times New Roman" w:hAnsi="Consolas" w:cs="Courier New"/>
+          <w:color w:val="A9B7C6"/>
+          <w:sz w:val="20"/>
+          <w:szCs w:val="20"/>
+        </w:rPr>
+        <w:t>food.y</w:t>
+      </w:r>
+      <w:proofErr w:type="spellEnd"/>
+      <w:r>
+        <w:rPr>
+          <w:rFonts w:ascii="Consolas" w:eastAsia="Times New Roman" w:hAnsi="Consolas" w:cs="Courier New"/>
+          <w:color w:val="A9B7C6"/>
+          <w:sz w:val="20"/>
+          <w:szCs w:val="20"/>
+        </w:rPr>
+        <w:t xml:space="preserve"> = </w:t>
+      </w:r>
+      <w:proofErr w:type="spellStart"/>
+      <w:r>
+        <w:rPr>
+          <w:rFonts w:ascii="Consolas" w:eastAsia="Times New Roman" w:hAnsi="Consolas" w:cs="Courier New"/>
+          <w:color w:val="A9B7C6"/>
+          <w:sz w:val="20"/>
+          <w:szCs w:val="20"/>
+        </w:rPr>
+        <w:t>randrange</w:t>
+      </w:r>
+      <w:proofErr w:type="spellEnd"/>
+      <w:r>
+        <w:rPr>
+          <w:rFonts w:ascii="Consolas" w:eastAsia="Times New Roman" w:hAnsi="Consolas" w:cs="Courier New"/>
+          <w:color w:val="A9B7C6"/>
+          <w:sz w:val="20"/>
+          <w:szCs w:val="20"/>
+        </w:rPr>
+        <w:t>(-</w:t>
       </w:r>
       <w:r>
         <w:rPr>
@@ -3134,7 +3229,27 @@
           <w:szCs w:val="20"/>
         </w:rPr>
         <w:br/>
-        <w:t xml:space="preserve">        snake.pop(</w:t>
+        <w:t xml:space="preserve">        </w:t>
+      </w:r>
+      <w:proofErr w:type="spellStart"/>
+      <w:r>
+        <w:rPr>
+          <w:rFonts w:ascii="Consolas" w:eastAsia="Times New Roman" w:hAnsi="Consolas" w:cs="Courier New"/>
+          <w:color w:val="A9B7C6"/>
+          <w:sz w:val="20"/>
+          <w:szCs w:val="20"/>
+        </w:rPr>
+        <w:t>snake.pop</w:t>
+      </w:r>
+      <w:proofErr w:type="spellEnd"/>
+      <w:r>
+        <w:rPr>
+          <w:rFonts w:ascii="Consolas" w:eastAsia="Times New Roman" w:hAnsi="Consolas" w:cs="Courier New"/>
+          <w:color w:val="A9B7C6"/>
+          <w:sz w:val="20"/>
+          <w:szCs w:val="20"/>
+        </w:rPr>
+        <w:t>(</w:t>
       </w:r>
       <w:r>
         <w:rPr>
@@ -3170,7 +3285,6 @@
           <w:sz w:val="20"/>
           <w:szCs w:val="20"/>
         </w:rPr>
-        <w:lastRenderedPageBreak/>
         <w:br/>
         <w:t xml:space="preserve">    clear()</w:t>
       </w:r>
@@ -3267,8 +3381,19 @@
           <w:szCs w:val="20"/>
         </w:rPr>
         <w:br/>
-        <w:t xml:space="preserve">        square(body.x</w:t>
-      </w:r>
+        <w:t xml:space="preserve">        square(</w:t>
+      </w:r>
+      <w:proofErr w:type="spellStart"/>
+      <w:r>
+        <w:rPr>
+          <w:rFonts w:ascii="Consolas" w:eastAsia="Times New Roman" w:hAnsi="Consolas" w:cs="Courier New"/>
+          <w:color w:val="A9B7C6"/>
+          <w:sz w:val="20"/>
+          <w:szCs w:val="20"/>
+        </w:rPr>
+        <w:t>body.x</w:t>
+      </w:r>
+      <w:proofErr w:type="spellEnd"/>
       <w:r>
         <w:rPr>
           <w:rFonts w:ascii="Consolas" w:eastAsia="Times New Roman" w:hAnsi="Consolas" w:cs="Courier New"/>
@@ -3278,6 +3403,7 @@
         </w:rPr>
         <w:t xml:space="preserve">, </w:t>
       </w:r>
+      <w:proofErr w:type="spellStart"/>
       <w:r>
         <w:rPr>
           <w:rFonts w:ascii="Consolas" w:eastAsia="Times New Roman" w:hAnsi="Consolas" w:cs="Courier New"/>
@@ -3287,6 +3413,7 @@
         </w:rPr>
         <w:t>body.y</w:t>
       </w:r>
+      <w:proofErr w:type="spellEnd"/>
       <w:r>
         <w:rPr>
           <w:rFonts w:ascii="Consolas" w:eastAsia="Times New Roman" w:hAnsi="Consolas" w:cs="Courier New"/>
@@ -3349,8 +3476,19 @@
           <w:szCs w:val="20"/>
         </w:rPr>
         <w:br/>
-        <w:t xml:space="preserve">    square(food.x</w:t>
-      </w:r>
+        <w:t xml:space="preserve">    square(</w:t>
+      </w:r>
+      <w:proofErr w:type="spellStart"/>
+      <w:r>
+        <w:rPr>
+          <w:rFonts w:ascii="Consolas" w:eastAsia="Times New Roman" w:hAnsi="Consolas" w:cs="Courier New"/>
+          <w:color w:val="A9B7C6"/>
+          <w:sz w:val="20"/>
+          <w:szCs w:val="20"/>
+        </w:rPr>
+        <w:t>food.x</w:t>
+      </w:r>
+      <w:proofErr w:type="spellEnd"/>
       <w:r>
         <w:rPr>
           <w:rFonts w:ascii="Consolas" w:eastAsia="Times New Roman" w:hAnsi="Consolas" w:cs="Courier New"/>
@@ -3360,6 +3498,7 @@
         </w:rPr>
         <w:t xml:space="preserve">, </w:t>
       </w:r>
+      <w:proofErr w:type="spellStart"/>
       <w:r>
         <w:rPr>
           <w:rFonts w:ascii="Consolas" w:eastAsia="Times New Roman" w:hAnsi="Consolas" w:cs="Courier New"/>
@@ -3369,6 +3508,7 @@
         </w:rPr>
         <w:t>food.y</w:t>
       </w:r>
+      <w:proofErr w:type="spellEnd"/>
       <w:r>
         <w:rPr>
           <w:rFonts w:ascii="Consolas" w:eastAsia="Times New Roman" w:hAnsi="Consolas" w:cs="Courier New"/>
@@ -3432,7 +3572,27 @@
           <w:szCs w:val="20"/>
         </w:rPr>
         <w:br/>
-        <w:t xml:space="preserve">    ontimer(move</w:t>
+        <w:t xml:space="preserve">    </w:t>
+      </w:r>
+      <w:proofErr w:type="spellStart"/>
+      <w:r>
+        <w:rPr>
+          <w:rFonts w:ascii="Consolas" w:eastAsia="Times New Roman" w:hAnsi="Consolas" w:cs="Courier New"/>
+          <w:color w:val="A9B7C6"/>
+          <w:sz w:val="20"/>
+          <w:szCs w:val="20"/>
+        </w:rPr>
+        <w:t>ontimer</w:t>
+      </w:r>
+      <w:proofErr w:type="spellEnd"/>
+      <w:r>
+        <w:rPr>
+          <w:rFonts w:ascii="Consolas" w:eastAsia="Times New Roman" w:hAnsi="Consolas" w:cs="Courier New"/>
+          <w:color w:val="A9B7C6"/>
+          <w:sz w:val="20"/>
+          <w:szCs w:val="20"/>
+        </w:rPr>
+        <w:t>(move</w:t>
       </w:r>
       <w:r>
         <w:rPr>
@@ -3560,7 +3720,26 @@
           <w:szCs w:val="20"/>
         </w:rPr>
         <w:br/>
-        <w:t>hideturtle()</w:t>
+      </w:r>
+      <w:proofErr w:type="spellStart"/>
+      <w:r>
+        <w:rPr>
+          <w:rFonts w:ascii="Consolas" w:eastAsia="Times New Roman" w:hAnsi="Consolas" w:cs="Courier New"/>
+          <w:color w:val="A9B7C6"/>
+          <w:sz w:val="20"/>
+          <w:szCs w:val="20"/>
+        </w:rPr>
+        <w:t>hideturtle</w:t>
+      </w:r>
+      <w:proofErr w:type="spellEnd"/>
+      <w:r>
+        <w:rPr>
+          <w:rFonts w:ascii="Consolas" w:eastAsia="Times New Roman" w:hAnsi="Consolas" w:cs="Courier New"/>
+          <w:color w:val="A9B7C6"/>
+          <w:sz w:val="20"/>
+          <w:szCs w:val="20"/>
+        </w:rPr>
+        <w:t>()</w:t>
       </w:r>
       <w:r>
         <w:rPr>
@@ -3608,7 +3787,26 @@
           <w:szCs w:val="20"/>
         </w:rPr>
         <w:br/>
-        <w:t>onkey(</w:t>
+      </w:r>
+      <w:proofErr w:type="spellStart"/>
+      <w:r>
+        <w:rPr>
+          <w:rFonts w:ascii="Consolas" w:eastAsia="Times New Roman" w:hAnsi="Consolas" w:cs="Courier New"/>
+          <w:color w:val="A9B7C6"/>
+          <w:sz w:val="20"/>
+          <w:szCs w:val="20"/>
+        </w:rPr>
+        <w:t>onkey</w:t>
+      </w:r>
+      <w:proofErr w:type="spellEnd"/>
+      <w:r>
+        <w:rPr>
+          <w:rFonts w:ascii="Consolas" w:eastAsia="Times New Roman" w:hAnsi="Consolas" w:cs="Courier New"/>
+          <w:color w:val="A9B7C6"/>
+          <w:sz w:val="20"/>
+          <w:szCs w:val="20"/>
+        </w:rPr>
+        <w:t>(</w:t>
       </w:r>
       <w:r>
         <w:rPr>
@@ -3699,7 +3897,26 @@
           <w:szCs w:val="20"/>
         </w:rPr>
         <w:br/>
-        <w:t>onkey(</w:t>
+      </w:r>
+      <w:proofErr w:type="spellStart"/>
+      <w:r>
+        <w:rPr>
+          <w:rFonts w:ascii="Consolas" w:eastAsia="Times New Roman" w:hAnsi="Consolas" w:cs="Courier New"/>
+          <w:color w:val="A9B7C6"/>
+          <w:sz w:val="20"/>
+          <w:szCs w:val="20"/>
+        </w:rPr>
+        <w:t>onkey</w:t>
+      </w:r>
+      <w:proofErr w:type="spellEnd"/>
+      <w:r>
+        <w:rPr>
+          <w:rFonts w:ascii="Consolas" w:eastAsia="Times New Roman" w:hAnsi="Consolas" w:cs="Courier New"/>
+          <w:color w:val="A9B7C6"/>
+          <w:sz w:val="20"/>
+          <w:szCs w:val="20"/>
+        </w:rPr>
+        <w:t>(</w:t>
       </w:r>
       <w:r>
         <w:rPr>
@@ -3790,7 +4007,26 @@
           <w:szCs w:val="20"/>
         </w:rPr>
         <w:br/>
-        <w:t>onkey(</w:t>
+      </w:r>
+      <w:proofErr w:type="spellStart"/>
+      <w:r>
+        <w:rPr>
+          <w:rFonts w:ascii="Consolas" w:eastAsia="Times New Roman" w:hAnsi="Consolas" w:cs="Courier New"/>
+          <w:color w:val="A9B7C6"/>
+          <w:sz w:val="20"/>
+          <w:szCs w:val="20"/>
+        </w:rPr>
+        <w:t>onkey</w:t>
+      </w:r>
+      <w:proofErr w:type="spellEnd"/>
+      <w:r>
+        <w:rPr>
+          <w:rFonts w:ascii="Consolas" w:eastAsia="Times New Roman" w:hAnsi="Consolas" w:cs="Courier New"/>
+          <w:color w:val="A9B7C6"/>
+          <w:sz w:val="20"/>
+          <w:szCs w:val="20"/>
+        </w:rPr>
+        <w:t>(</w:t>
       </w:r>
       <w:r>
         <w:rPr>
@@ -3881,7 +4117,26 @@
           <w:szCs w:val="20"/>
         </w:rPr>
         <w:br/>
-        <w:t>onkey(</w:t>
+      </w:r>
+      <w:proofErr w:type="spellStart"/>
+      <w:r>
+        <w:rPr>
+          <w:rFonts w:ascii="Consolas" w:eastAsia="Times New Roman" w:hAnsi="Consolas" w:cs="Courier New"/>
+          <w:color w:val="A9B7C6"/>
+          <w:sz w:val="20"/>
+          <w:szCs w:val="20"/>
+        </w:rPr>
+        <w:t>onkey</w:t>
+      </w:r>
+      <w:proofErr w:type="spellEnd"/>
+      <w:r>
+        <w:rPr>
+          <w:rFonts w:ascii="Consolas" w:eastAsia="Times New Roman" w:hAnsi="Consolas" w:cs="Courier New"/>
+          <w:color w:val="A9B7C6"/>
+          <w:sz w:val="20"/>
+          <w:szCs w:val="20"/>
+        </w:rPr>
+        <w:t>(</w:t>
       </w:r>
       <w:r>
         <w:rPr>
@@ -4152,39 +4407,6 @@
       <w:pPr>
         <w:rPr>
           <w:rFonts w:ascii="SimHei" w:eastAsia="SimHei" w:hAnsi="Arial" w:cs="Arial"/>
-          <w:color w:val="333333"/>
-          <w:spacing w:val="20"/>
-          <w:sz w:val="44"/>
-          <w:szCs w:val="44"/>
-        </w:rPr>
-      </w:pPr>
-    </w:p>
-    <w:p>
-      <w:pPr>
-        <w:rPr>
-          <w:rFonts w:ascii="SimHei" w:eastAsia="SimHei" w:hAnsi="Arial" w:cs="Arial"/>
-          <w:color w:val="333333"/>
-          <w:spacing w:val="20"/>
-          <w:sz w:val="44"/>
-          <w:szCs w:val="44"/>
-        </w:rPr>
-      </w:pPr>
-    </w:p>
-    <w:p>
-      <w:pPr>
-        <w:rPr>
-          <w:rFonts w:ascii="SimHei" w:eastAsia="SimHei" w:hAnsi="Arial" w:cs="Arial"/>
-          <w:color w:val="333333"/>
-          <w:spacing w:val="20"/>
-          <w:sz w:val="44"/>
-          <w:szCs w:val="44"/>
-        </w:rPr>
-      </w:pPr>
-    </w:p>
-    <w:p>
-      <w:pPr>
-        <w:rPr>
-          <w:rFonts w:ascii="SimHei" w:eastAsia="SimHei" w:hAnsi="Arial" w:cs="Arial"/>
           <w:b/>
           <w:color w:val="70AD47" w:themeColor="accent6"/>
           <w:spacing w:val="20"/>
@@ -4201,7 +4423,32 @@
           <w:sz w:val="44"/>
           <w:szCs w:val="44"/>
         </w:rPr>
-        <w:t xml:space="preserve">             After Run This program </w:t>
+        <w:lastRenderedPageBreak/>
+        <w:t xml:space="preserve">             After Run </w:t>
+      </w:r>
+      <w:proofErr w:type="gramStart"/>
+      <w:r>
+        <w:rPr>
+          <w:rFonts w:ascii="SimHei" w:eastAsia="SimHei" w:hAnsi="Arial" w:cs="Arial"/>
+          <w:b/>
+          <w:color w:val="70AD47" w:themeColor="accent6"/>
+          <w:spacing w:val="20"/>
+          <w:sz w:val="44"/>
+          <w:szCs w:val="44"/>
+        </w:rPr>
+        <w:t>This</w:t>
+      </w:r>
+      <w:proofErr w:type="gramEnd"/>
+      <w:r>
+        <w:rPr>
+          <w:rFonts w:ascii="SimHei" w:eastAsia="SimHei" w:hAnsi="Arial" w:cs="Arial"/>
+          <w:b/>
+          <w:color w:val="70AD47" w:themeColor="accent6"/>
+          <w:spacing w:val="20"/>
+          <w:sz w:val="44"/>
+          <w:szCs w:val="44"/>
+        </w:rPr>
+        <w:t xml:space="preserve"> program </w:t>
       </w:r>
     </w:p>
     <w:p>
@@ -4263,7 +4510,7 @@
                     </pic:cNvPicPr>
                   </pic:nvPicPr>
                   <pic:blipFill>
-                    <a:blip r:embed="rId9" cstate="print">
+                    <a:blip r:embed="rId11" cstate="print">
                       <a:extLst>
                         <a:ext uri="{28A0092B-C50C-407E-A947-70E740481C1C}">
                           <a14:useLocalDpi xmlns:a14="http://schemas.microsoft.com/office/drawing/2010/main" val="0"/>
@@ -4313,7 +4560,6 @@
           <w:sz w:val="44"/>
           <w:szCs w:val="44"/>
         </w:rPr>
-        <w:lastRenderedPageBreak/>
         <w:pict>
           <v:shapetype id="_x0000_t75" coordsize="21600,21600" o:spt="75" o:preferrelative="t" path="m@4@5l@4@11@9@11@9@5xe" filled="f" stroked="f">
             <v:stroke joinstyle="miter"/>
@@ -4335,7 +4581,7 @@
             <o:lock v:ext="edit" aspectratio="t"/>
           </v:shapetype>
           <v:shape id="_x0000_i1025" type="#_x0000_t75" style="width:468pt;height:262.9pt">
-            <v:imagedata r:id="rId10" o:title="Screenshot (9)"/>
+            <v:imagedata r:id="rId12" o:title="Screenshot (9)"/>
           </v:shape>
         </w:pict>
       </w:r>
@@ -4356,9 +4602,11 @@
           <w:color w:val="FF0000"/>
           <w:sz w:val="44"/>
         </w:rPr>
+        <w:lastRenderedPageBreak/>
         <w:t xml:space="preserve">                            </w:t>
       </w:r>
       <w:bookmarkStart w:id="5" w:name="_Toc51520055"/>
+      <w:proofErr w:type="gramStart"/>
       <w:r>
         <w:rPr>
           <w:rFonts w:eastAsiaTheme="minorHAnsi"/>
@@ -4377,6 +4625,7 @@
         <w:t>Acknowledge</w:t>
       </w:r>
       <w:bookmarkEnd w:id="5"/>
+      <w:proofErr w:type="gramEnd"/>
       <w:r>
         <w:rPr>
           <w:b/>
@@ -4422,6 +4671,7 @@
         </w:rPr>
         <w:t xml:space="preserve"> </w:t>
       </w:r>
+      <w:proofErr w:type="spellStart"/>
       <w:r>
         <w:rPr>
           <w:rStyle w:val="Emphasis"/>
@@ -4431,7 +4681,7 @@
           <w:szCs w:val="28"/>
           <w:shd w:val="clear" w:color="auto" w:fill="FFFFFF"/>
         </w:rPr>
-        <w:t>吉祥</w:t>
+        <w:t>籍想爸爸</w:t>
       </w:r>
       <w:r>
         <w:rPr>
@@ -4442,8 +4692,9 @@
           <w:szCs w:val="28"/>
           <w:shd w:val="clear" w:color="auto" w:fill="FFFFFF"/>
         </w:rPr>
-        <w:t xml:space="preserve"> </w:t>
-      </w:r>
+        <w:t>laoshi</w:t>
+      </w:r>
+      <w:proofErr w:type="spellEnd"/>
       <w:r>
         <w:rPr>
           <w:rStyle w:val="Emphasis"/>
@@ -4453,17 +4704,6 @@
           <w:szCs w:val="28"/>
           <w:shd w:val="clear" w:color="auto" w:fill="FFFFFF"/>
         </w:rPr>
-        <w:t>laoshi</w:t>
-      </w:r>
-      <w:r>
-        <w:rPr>
-          <w:rStyle w:val="Emphasis"/>
-          <w:rFonts w:ascii="MS Gothic" w:hAnsi="MS Gothic" w:cs="MS Gothic" w:hint="eastAsia"/>
-          <w:color w:val="000000" w:themeColor="text1"/>
-          <w:sz w:val="28"/>
-          <w:szCs w:val="28"/>
-          <w:shd w:val="clear" w:color="auto" w:fill="FFFFFF"/>
-        </w:rPr>
         <w:t xml:space="preserve"> </w:t>
       </w:r>
       <w:r>
@@ -4475,7 +4715,19 @@
           <w:szCs w:val="28"/>
           <w:shd w:val="clear" w:color="auto" w:fill="FFFFFF"/>
         </w:rPr>
-        <w:t xml:space="preserve">as well as our principal </w:t>
+        <w:t xml:space="preserve">as well as our </w:t>
+      </w:r>
+      <w:proofErr w:type="gramStart"/>
+      <w:r>
+        <w:rPr>
+          <w:rStyle w:val="Emphasis"/>
+          <w:rFonts w:ascii="Tahoma" w:hAnsi="Tahoma" w:cs="Tahoma"/>
+          <w:color w:val="000000" w:themeColor="text1"/>
+          <w:sz w:val="28"/>
+          <w:szCs w:val="28"/>
+          <w:shd w:val="clear" w:color="auto" w:fill="FFFFFF"/>
+        </w:rPr>
+        <w:t xml:space="preserve">principal </w:t>
       </w:r>
       <w:r>
         <w:rPr>
@@ -4486,8 +4738,22 @@
           <w:szCs w:val="28"/>
           <w:shd w:val="clear" w:color="auto" w:fill="FFFFFF"/>
         </w:rPr>
-        <w:t xml:space="preserve"> 张治海</w:t>
-      </w:r>
+        <w:t xml:space="preserve"> </w:t>
+      </w:r>
+      <w:proofErr w:type="spellStart"/>
+      <w:r>
+        <w:rPr>
+          <w:rStyle w:val="Emphasis"/>
+          <w:rFonts w:ascii="MS Gothic" w:hAnsi="MS Gothic" w:cs="MS Gothic"/>
+          <w:color w:val="000000" w:themeColor="text1"/>
+          <w:sz w:val="28"/>
+          <w:szCs w:val="28"/>
+          <w:shd w:val="clear" w:color="auto" w:fill="FFFFFF"/>
+        </w:rPr>
+        <w:t>籍想爸爸</w:t>
+      </w:r>
+      <w:proofErr w:type="spellEnd"/>
+      <w:proofErr w:type="gramEnd"/>
       <w:r>
         <w:rPr>
           <w:rStyle w:val="Emphasis"/>
@@ -4497,7 +4763,7 @@
           <w:szCs w:val="28"/>
           <w:shd w:val="clear" w:color="auto" w:fill="FFFFFF"/>
         </w:rPr>
-        <w:t xml:space="preserve"> who gave me the golden opportunity to do this wonderful project on the topic</w:t>
+        <w:t xml:space="preserve"> </w:t>
       </w:r>
       <w:r>
         <w:rPr>
@@ -4508,7 +4774,7 @@
           <w:szCs w:val="28"/>
           <w:shd w:val="clear" w:color="auto" w:fill="FFFFFF"/>
         </w:rPr>
-        <w:t xml:space="preserve"> making games by using Python</w:t>
+        <w:t>who gave me the golden opportunity to do this wonderful project on the topic</w:t>
       </w:r>
       <w:r>
         <w:rPr>
@@ -4519,7 +4785,66 @@
           <w:szCs w:val="28"/>
           <w:shd w:val="clear" w:color="auto" w:fill="FFFFFF"/>
         </w:rPr>
-        <w:t>.which also helped me in doing a lot of Research and i came to know about so many new things I am really thankful to them.</w:t>
+        <w:t xml:space="preserve"> making games by using </w:t>
+      </w:r>
+      <w:proofErr w:type="spellStart"/>
+      <w:r>
+        <w:rPr>
+          <w:rStyle w:val="Emphasis"/>
+          <w:rFonts w:ascii="Tahoma" w:hAnsi="Tahoma" w:cs="Tahoma"/>
+          <w:color w:val="000000" w:themeColor="text1"/>
+          <w:sz w:val="28"/>
+          <w:szCs w:val="28"/>
+          <w:shd w:val="clear" w:color="auto" w:fill="FFFFFF"/>
+        </w:rPr>
+        <w:t>Python</w:t>
+      </w:r>
+      <w:r>
+        <w:rPr>
+          <w:rStyle w:val="Emphasis"/>
+          <w:rFonts w:ascii="Tahoma" w:hAnsi="Tahoma" w:cs="Tahoma"/>
+          <w:color w:val="000000" w:themeColor="text1"/>
+          <w:sz w:val="28"/>
+          <w:szCs w:val="28"/>
+          <w:shd w:val="clear" w:color="auto" w:fill="FFFFFF"/>
+        </w:rPr>
+        <w:t>.which</w:t>
+      </w:r>
+      <w:proofErr w:type="spellEnd"/>
+      <w:r>
+        <w:rPr>
+          <w:rStyle w:val="Emphasis"/>
+          <w:rFonts w:ascii="Tahoma" w:hAnsi="Tahoma" w:cs="Tahoma"/>
+          <w:color w:val="000000" w:themeColor="text1"/>
+          <w:sz w:val="28"/>
+          <w:szCs w:val="28"/>
+          <w:shd w:val="clear" w:color="auto" w:fill="FFFFFF"/>
+        </w:rPr>
+        <w:t xml:space="preserve"> also helped me in doing a lot of Research and </w:t>
+      </w:r>
+      <w:proofErr w:type="spellStart"/>
+      <w:r>
+        <w:rPr>
+          <w:rStyle w:val="Emphasis"/>
+          <w:rFonts w:ascii="Tahoma" w:hAnsi="Tahoma" w:cs="Tahoma"/>
+          <w:color w:val="000000" w:themeColor="text1"/>
+          <w:sz w:val="28"/>
+          <w:szCs w:val="28"/>
+          <w:shd w:val="clear" w:color="auto" w:fill="FFFFFF"/>
+        </w:rPr>
+        <w:t>i</w:t>
+      </w:r>
+      <w:proofErr w:type="spellEnd"/>
+      <w:r>
+        <w:rPr>
+          <w:rStyle w:val="Emphasis"/>
+          <w:rFonts w:ascii="Tahoma" w:hAnsi="Tahoma" w:cs="Tahoma"/>
+          <w:color w:val="000000" w:themeColor="text1"/>
+          <w:sz w:val="28"/>
+          <w:szCs w:val="28"/>
+          <w:shd w:val="clear" w:color="auto" w:fill="FFFFFF"/>
+        </w:rPr>
+        <w:t xml:space="preserve"> came to know about so many new things I am really thankful to them.</w:t>
       </w:r>
     </w:p>
     <w:p>
@@ -4566,7 +4891,31 @@
           <w:szCs w:val="28"/>
           <w:shd w:val="clear" w:color="auto" w:fill="FFFFFF"/>
         </w:rPr>
-        <w:t>Secondly i would also like to thank my parents and friends who helped me a lot in finalizing this project within the limited time frame</w:t>
+        <w:t xml:space="preserve">Secondly </w:t>
+      </w:r>
+      <w:proofErr w:type="spellStart"/>
+      <w:r>
+        <w:rPr>
+          <w:rStyle w:val="Emphasis"/>
+          <w:rFonts w:ascii="Tahoma" w:hAnsi="Tahoma" w:cs="Tahoma"/>
+          <w:color w:val="000000" w:themeColor="text1"/>
+          <w:sz w:val="28"/>
+          <w:szCs w:val="28"/>
+          <w:shd w:val="clear" w:color="auto" w:fill="FFFFFF"/>
+        </w:rPr>
+        <w:t>i</w:t>
+      </w:r>
+      <w:proofErr w:type="spellEnd"/>
+      <w:r>
+        <w:rPr>
+          <w:rStyle w:val="Emphasis"/>
+          <w:rFonts w:ascii="Tahoma" w:hAnsi="Tahoma" w:cs="Tahoma"/>
+          <w:color w:val="000000" w:themeColor="text1"/>
+          <w:sz w:val="28"/>
+          <w:szCs w:val="28"/>
+          <w:shd w:val="clear" w:color="auto" w:fill="FFFFFF"/>
+        </w:rPr>
+        <w:t xml:space="preserve"> would also like to thank my parents and friends who helped me a lot in finalizing this project within the limited time frame</w:t>
       </w:r>
       <w:r>
         <w:rPr>
@@ -4614,7 +4963,33 @@
           <w:szCs w:val="32"/>
           <w:shd w:val="clear" w:color="auto" w:fill="FFFFFF"/>
         </w:rPr>
-        <w:t>*** laoshi my request you play my game on your computer ***</w:t>
+        <w:t xml:space="preserve">*** </w:t>
+      </w:r>
+      <w:proofErr w:type="spellStart"/>
+      <w:proofErr w:type="gramStart"/>
+      <w:r>
+        <w:rPr>
+          <w:rStyle w:val="Emphasis"/>
+          <w:rFonts w:ascii="Tahoma" w:hAnsi="Tahoma" w:cs="Tahoma"/>
+          <w:color w:val="FF0000"/>
+          <w:sz w:val="32"/>
+          <w:szCs w:val="32"/>
+          <w:shd w:val="clear" w:color="auto" w:fill="FFFFFF"/>
+        </w:rPr>
+        <w:t>laoshi</w:t>
+      </w:r>
+      <w:proofErr w:type="spellEnd"/>
+      <w:proofErr w:type="gramEnd"/>
+      <w:r>
+        <w:rPr>
+          <w:rStyle w:val="Emphasis"/>
+          <w:rFonts w:ascii="Tahoma" w:hAnsi="Tahoma" w:cs="Tahoma"/>
+          <w:color w:val="FF0000"/>
+          <w:sz w:val="32"/>
+          <w:szCs w:val="32"/>
+          <w:shd w:val="clear" w:color="auto" w:fill="FFFFFF"/>
+        </w:rPr>
+        <w:t xml:space="preserve"> my request you play my game on your computer ***</w:t>
       </w:r>
     </w:p>
     <w:p>
@@ -4629,6 +5004,12 @@
       </w:pPr>
     </w:p>
     <w:sectPr>
+      <w:headerReference w:type="even" r:id="rId13"/>
+      <w:headerReference w:type="default" r:id="rId14"/>
+      <w:footerReference w:type="even" r:id="rId15"/>
+      <w:footerReference w:type="default" r:id="rId16"/>
+      <w:headerReference w:type="first" r:id="rId17"/>
+      <w:footerReference w:type="first" r:id="rId18"/>
       <w:pgSz w:w="12240" w:h="15840"/>
       <w:pgMar w:top="1440" w:right="1440" w:bottom="1440" w:left="1440" w:header="720" w:footer="720" w:gutter="0"/>
       <w:cols w:space="720"/>
@@ -4636,6 +5017,206 @@
     </w:sectPr>
   </w:body>
 </w:document>
+</file>
+
+<file path=word/endnotes.xml><?xml version="1.0" encoding="utf-8"?>
+<w:endnotes xmlns:wpc="http://schemas.microsoft.com/office/word/2010/wordprocessingCanvas" xmlns:mc="http://schemas.openxmlformats.org/markup-compatibility/2006" xmlns:o="urn:schemas-microsoft-com:office:office" xmlns:r="http://schemas.openxmlformats.org/officeDocument/2006/relationships" xmlns:m="http://schemas.openxmlformats.org/officeDocument/2006/math" xmlns:v="urn:schemas-microsoft-com:vml" xmlns:wp14="http://schemas.microsoft.com/office/word/2010/wordprocessingDrawing" xmlns:wp="http://schemas.openxmlformats.org/drawingml/2006/wordprocessingDrawing" xmlns:w10="urn:schemas-microsoft-com:office:word" xmlns:w="http://schemas.openxmlformats.org/wordprocessingml/2006/main" xmlns:w14="http://schemas.microsoft.com/office/word/2010/wordml" xmlns:w15="http://schemas.microsoft.com/office/word/2012/wordml" xmlns:wpg="http://schemas.microsoft.com/office/word/2010/wordprocessingGroup" xmlns:wpi="http://schemas.microsoft.com/office/word/2010/wordprocessingInk" xmlns:wne="http://schemas.microsoft.com/office/word/2006/wordml" xmlns:wps="http://schemas.microsoft.com/office/word/2010/wordprocessingShape" mc:Ignorable="w14 w15 wp14">
+  <w:endnote w:type="separator" w:id="-1">
+    <w:p>
+      <w:pPr>
+        <w:spacing w:after="0" w:line="240" w:lineRule="auto"/>
+      </w:pPr>
+      <w:r>
+        <w:separator/>
+      </w:r>
+    </w:p>
+  </w:endnote>
+  <w:endnote w:type="continuationSeparator" w:id="0">
+    <w:p>
+      <w:pPr>
+        <w:spacing w:after="0" w:line="240" w:lineRule="auto"/>
+      </w:pPr>
+      <w:r>
+        <w:continuationSeparator/>
+      </w:r>
+    </w:p>
+  </w:endnote>
+</w:endnotes>
+</file>
+
+<file path=word/footer1.xml><?xml version="1.0" encoding="utf-8"?>
+<w:ftr xmlns:wpc="http://schemas.microsoft.com/office/word/2010/wordprocessingCanvas" xmlns:mc="http://schemas.openxmlformats.org/markup-compatibility/2006" xmlns:o="urn:schemas-microsoft-com:office:office" xmlns:r="http://schemas.openxmlformats.org/officeDocument/2006/relationships" xmlns:m="http://schemas.openxmlformats.org/officeDocument/2006/math" xmlns:v="urn:schemas-microsoft-com:vml" xmlns:wp14="http://schemas.microsoft.com/office/word/2010/wordprocessingDrawing" xmlns:wp="http://schemas.openxmlformats.org/drawingml/2006/wordprocessingDrawing" xmlns:w10="urn:schemas-microsoft-com:office:word" xmlns:w="http://schemas.openxmlformats.org/wordprocessingml/2006/main" xmlns:w14="http://schemas.microsoft.com/office/word/2010/wordml" xmlns:w15="http://schemas.microsoft.com/office/word/2012/wordml" xmlns:wpg="http://schemas.microsoft.com/office/word/2010/wordprocessingGroup" xmlns:wpi="http://schemas.microsoft.com/office/word/2010/wordprocessingInk" xmlns:wne="http://schemas.microsoft.com/office/word/2006/wordml" xmlns:wps="http://schemas.microsoft.com/office/word/2010/wordprocessingShape" mc:Ignorable="w14 w15 wp14">
+  <w:p>
+    <w:pPr>
+      <w:pStyle w:val="Footer"/>
+    </w:pPr>
+  </w:p>
+</w:ftr>
+</file>
+
+<file path=word/footer2.xml><?xml version="1.0" encoding="utf-8"?>
+<w:ftr xmlns:wpc="http://schemas.microsoft.com/office/word/2010/wordprocessingCanvas" xmlns:mc="http://schemas.openxmlformats.org/markup-compatibility/2006" xmlns:o="urn:schemas-microsoft-com:office:office" xmlns:r="http://schemas.openxmlformats.org/officeDocument/2006/relationships" xmlns:m="http://schemas.openxmlformats.org/officeDocument/2006/math" xmlns:v="urn:schemas-microsoft-com:vml" xmlns:wp14="http://schemas.microsoft.com/office/word/2010/wordprocessingDrawing" xmlns:wp="http://schemas.openxmlformats.org/drawingml/2006/wordprocessingDrawing" xmlns:w10="urn:schemas-microsoft-com:office:word" xmlns:w="http://schemas.openxmlformats.org/wordprocessingml/2006/main" xmlns:w14="http://schemas.microsoft.com/office/word/2010/wordml" xmlns:w15="http://schemas.microsoft.com/office/word/2012/wordml" xmlns:wpg="http://schemas.microsoft.com/office/word/2010/wordprocessingGroup" xmlns:wpi="http://schemas.microsoft.com/office/word/2010/wordprocessingInk" xmlns:wne="http://schemas.microsoft.com/office/word/2006/wordml" xmlns:wps="http://schemas.microsoft.com/office/word/2010/wordprocessingShape" mc:Ignorable="w14 w15 wp14">
+  <w:p>
+    <w:pPr>
+      <w:pStyle w:val="Footer"/>
+    </w:pPr>
+  </w:p>
+</w:ftr>
+</file>
+
+<file path=word/footer3.xml><?xml version="1.0" encoding="utf-8"?>
+<w:ftr xmlns:wpc="http://schemas.microsoft.com/office/word/2010/wordprocessingCanvas" xmlns:mc="http://schemas.openxmlformats.org/markup-compatibility/2006" xmlns:o="urn:schemas-microsoft-com:office:office" xmlns:r="http://schemas.openxmlformats.org/officeDocument/2006/relationships" xmlns:m="http://schemas.openxmlformats.org/officeDocument/2006/math" xmlns:v="urn:schemas-microsoft-com:vml" xmlns:wp14="http://schemas.microsoft.com/office/word/2010/wordprocessingDrawing" xmlns:wp="http://schemas.openxmlformats.org/drawingml/2006/wordprocessingDrawing" xmlns:w10="urn:schemas-microsoft-com:office:word" xmlns:w="http://schemas.openxmlformats.org/wordprocessingml/2006/main" xmlns:w14="http://schemas.microsoft.com/office/word/2010/wordml" xmlns:w15="http://schemas.microsoft.com/office/word/2012/wordml" xmlns:wpg="http://schemas.microsoft.com/office/word/2010/wordprocessingGroup" xmlns:wpi="http://schemas.microsoft.com/office/word/2010/wordprocessingInk" xmlns:wne="http://schemas.microsoft.com/office/word/2006/wordml" xmlns:wps="http://schemas.microsoft.com/office/word/2010/wordprocessingShape" mc:Ignorable="w14 w15 wp14">
+  <w:p>
+    <w:pPr>
+      <w:pStyle w:val="Footer"/>
+    </w:pPr>
+  </w:p>
+</w:ftr>
+</file>
+
+<file path=word/footnotes.xml><?xml version="1.0" encoding="utf-8"?>
+<w:footnotes xmlns:wpc="http://schemas.microsoft.com/office/word/2010/wordprocessingCanvas" xmlns:mc="http://schemas.openxmlformats.org/markup-compatibility/2006" xmlns:o="urn:schemas-microsoft-com:office:office" xmlns:r="http://schemas.openxmlformats.org/officeDocument/2006/relationships" xmlns:m="http://schemas.openxmlformats.org/officeDocument/2006/math" xmlns:v="urn:schemas-microsoft-com:vml" xmlns:wp14="http://schemas.microsoft.com/office/word/2010/wordprocessingDrawing" xmlns:wp="http://schemas.openxmlformats.org/drawingml/2006/wordprocessingDrawing" xmlns:w10="urn:schemas-microsoft-com:office:word" xmlns:w="http://schemas.openxmlformats.org/wordprocessingml/2006/main" xmlns:w14="http://schemas.microsoft.com/office/word/2010/wordml" xmlns:w15="http://schemas.microsoft.com/office/word/2012/wordml" xmlns:wpg="http://schemas.microsoft.com/office/word/2010/wordprocessingGroup" xmlns:wpi="http://schemas.microsoft.com/office/word/2010/wordprocessingInk" xmlns:wne="http://schemas.microsoft.com/office/word/2006/wordml" xmlns:wps="http://schemas.microsoft.com/office/word/2010/wordprocessingShape" mc:Ignorable="w14 w15 wp14">
+  <w:footnote w:type="separator" w:id="-1">
+    <w:p>
+      <w:pPr>
+        <w:spacing w:after="0" w:line="240" w:lineRule="auto"/>
+      </w:pPr>
+      <w:r>
+        <w:separator/>
+      </w:r>
+    </w:p>
+  </w:footnote>
+  <w:footnote w:type="continuationSeparator" w:id="0">
+    <w:p>
+      <w:pPr>
+        <w:spacing w:after="0" w:line="240" w:lineRule="auto"/>
+      </w:pPr>
+      <w:r>
+        <w:continuationSeparator/>
+      </w:r>
+    </w:p>
+  </w:footnote>
+</w:footnotes>
+</file>
+
+<file path=word/header1.xml><?xml version="1.0" encoding="utf-8"?>
+<w:hdr xmlns:wpc="http://schemas.microsoft.com/office/word/2010/wordprocessingCanvas" xmlns:mc="http://schemas.openxmlformats.org/markup-compatibility/2006" xmlns:o="urn:schemas-microsoft-com:office:office" xmlns:r="http://schemas.openxmlformats.org/officeDocument/2006/relationships" xmlns:m="http://schemas.openxmlformats.org/officeDocument/2006/math" xmlns:v="urn:schemas-microsoft-com:vml" xmlns:wp14="http://schemas.microsoft.com/office/word/2010/wordprocessingDrawing" xmlns:wp="http://schemas.openxmlformats.org/drawingml/2006/wordprocessingDrawing" xmlns:w10="urn:schemas-microsoft-com:office:word" xmlns:w="http://schemas.openxmlformats.org/wordprocessingml/2006/main" xmlns:w14="http://schemas.microsoft.com/office/word/2010/wordml" xmlns:w15="http://schemas.microsoft.com/office/word/2012/wordml" xmlns:wpg="http://schemas.microsoft.com/office/word/2010/wordprocessingGroup" xmlns:wpi="http://schemas.microsoft.com/office/word/2010/wordprocessingInk" xmlns:wne="http://schemas.microsoft.com/office/word/2006/wordml" xmlns:wps="http://schemas.microsoft.com/office/word/2010/wordprocessingShape" mc:Ignorable="w14 w15 wp14">
+  <w:p>
+    <w:pPr>
+      <w:pStyle w:val="Header"/>
+    </w:pPr>
+    <w:r>
+      <w:rPr>
+        <w:noProof/>
+        <w:lang w:bidi="bn-BD"/>
+      </w:rPr>
+      <w:pict>
+        <v:shapetype id="_x0000_t75" coordsize="21600,21600" o:spt="75" o:preferrelative="t" path="m@4@5l@4@11@9@11@9@5xe" filled="f" stroked="f">
+          <v:stroke joinstyle="miter"/>
+          <v:formulas>
+            <v:f eqn="if lineDrawn pixelLineWidth 0"/>
+            <v:f eqn="sum @0 1 0"/>
+            <v:f eqn="sum 0 0 @1"/>
+            <v:f eqn="prod @2 1 2"/>
+            <v:f eqn="prod @3 21600 pixelWidth"/>
+            <v:f eqn="prod @3 21600 pixelHeight"/>
+            <v:f eqn="sum @0 0 1"/>
+            <v:f eqn="prod @6 1 2"/>
+            <v:f eqn="prod @7 21600 pixelWidth"/>
+            <v:f eqn="sum @8 21600 0"/>
+            <v:f eqn="prod @7 21600 pixelHeight"/>
+            <v:f eqn="sum @10 21600 0"/>
+          </v:formulas>
+          <v:path o:extrusionok="f" gradientshapeok="t" o:connecttype="rect"/>
+          <o:lock v:ext="edit" aspectratio="t"/>
+        </v:shapetype>
+        <v:shape id="WordPictureWatermark519879797" o:spid="_x0000_s2053" type="#_x0000_t75" style="position:absolute;margin-left:0;margin-top:0;width:467.9pt;height:529.7pt;z-index:-251657216;mso-position-horizontal:center;mso-position-horizontal-relative:margin;mso-position-vertical:center;mso-position-vertical-relative:margin" o:allowincell="f">
+          <v:imagedata r:id="rId1" o:title="download (4)" gain="19661f" blacklevel="22938f"/>
+        </v:shape>
+      </w:pict>
+    </w:r>
+  </w:p>
+</w:hdr>
+</file>
+
+<file path=word/header2.xml><?xml version="1.0" encoding="utf-8"?>
+<w:hdr xmlns:wpc="http://schemas.microsoft.com/office/word/2010/wordprocessingCanvas" xmlns:mc="http://schemas.openxmlformats.org/markup-compatibility/2006" xmlns:o="urn:schemas-microsoft-com:office:office" xmlns:r="http://schemas.openxmlformats.org/officeDocument/2006/relationships" xmlns:m="http://schemas.openxmlformats.org/officeDocument/2006/math" xmlns:v="urn:schemas-microsoft-com:vml" xmlns:wp14="http://schemas.microsoft.com/office/word/2010/wordprocessingDrawing" xmlns:wp="http://schemas.openxmlformats.org/drawingml/2006/wordprocessingDrawing" xmlns:w10="urn:schemas-microsoft-com:office:word" xmlns:w="http://schemas.openxmlformats.org/wordprocessingml/2006/main" xmlns:w14="http://schemas.microsoft.com/office/word/2010/wordml" xmlns:w15="http://schemas.microsoft.com/office/word/2012/wordml" xmlns:wpg="http://schemas.microsoft.com/office/word/2010/wordprocessingGroup" xmlns:wpi="http://schemas.microsoft.com/office/word/2010/wordprocessingInk" xmlns:wne="http://schemas.microsoft.com/office/word/2006/wordml" xmlns:wps="http://schemas.microsoft.com/office/word/2010/wordprocessingShape" mc:Ignorable="w14 w15 wp14">
+  <w:p>
+    <w:pPr>
+      <w:pStyle w:val="Header"/>
+    </w:pPr>
+    <w:r>
+      <w:rPr>
+        <w:noProof/>
+        <w:lang w:bidi="bn-BD"/>
+      </w:rPr>
+      <w:pict>
+        <v:shapetype id="_x0000_t75" coordsize="21600,21600" o:spt="75" o:preferrelative="t" path="m@4@5l@4@11@9@11@9@5xe" filled="f" stroked="f">
+          <v:stroke joinstyle="miter"/>
+          <v:formulas>
+            <v:f eqn="if lineDrawn pixelLineWidth 0"/>
+            <v:f eqn="sum @0 1 0"/>
+            <v:f eqn="sum 0 0 @1"/>
+            <v:f eqn="prod @2 1 2"/>
+            <v:f eqn="prod @3 21600 pixelWidth"/>
+            <v:f eqn="prod @3 21600 pixelHeight"/>
+            <v:f eqn="sum @0 0 1"/>
+            <v:f eqn="prod @6 1 2"/>
+            <v:f eqn="prod @7 21600 pixelWidth"/>
+            <v:f eqn="sum @8 21600 0"/>
+            <v:f eqn="prod @7 21600 pixelHeight"/>
+            <v:f eqn="sum @10 21600 0"/>
+          </v:formulas>
+          <v:path o:extrusionok="f" gradientshapeok="t" o:connecttype="rect"/>
+          <o:lock v:ext="edit" aspectratio="t"/>
+        </v:shapetype>
+        <v:shape id="WordPictureWatermark519879798" o:spid="_x0000_s2054" type="#_x0000_t75" style="position:absolute;margin-left:0;margin-top:0;width:467.9pt;height:529.7pt;z-index:-251656192;mso-position-horizontal:center;mso-position-horizontal-relative:margin;mso-position-vertical:center;mso-position-vertical-relative:margin" o:allowincell="f">
+          <v:imagedata r:id="rId1" o:title="download (4)" gain="19661f" blacklevel="22938f"/>
+        </v:shape>
+      </w:pict>
+    </w:r>
+  </w:p>
+</w:hdr>
+</file>
+
+<file path=word/header3.xml><?xml version="1.0" encoding="utf-8"?>
+<w:hdr xmlns:wpc="http://schemas.microsoft.com/office/word/2010/wordprocessingCanvas" xmlns:mc="http://schemas.openxmlformats.org/markup-compatibility/2006" xmlns:o="urn:schemas-microsoft-com:office:office" xmlns:r="http://schemas.openxmlformats.org/officeDocument/2006/relationships" xmlns:m="http://schemas.openxmlformats.org/officeDocument/2006/math" xmlns:v="urn:schemas-microsoft-com:vml" xmlns:wp14="http://schemas.microsoft.com/office/word/2010/wordprocessingDrawing" xmlns:wp="http://schemas.openxmlformats.org/drawingml/2006/wordprocessingDrawing" xmlns:w10="urn:schemas-microsoft-com:office:word" xmlns:w="http://schemas.openxmlformats.org/wordprocessingml/2006/main" xmlns:w14="http://schemas.microsoft.com/office/word/2010/wordml" xmlns:w15="http://schemas.microsoft.com/office/word/2012/wordml" xmlns:wpg="http://schemas.microsoft.com/office/word/2010/wordprocessingGroup" xmlns:wpi="http://schemas.microsoft.com/office/word/2010/wordprocessingInk" xmlns:wne="http://schemas.microsoft.com/office/word/2006/wordml" xmlns:wps="http://schemas.microsoft.com/office/word/2010/wordprocessingShape" mc:Ignorable="w14 w15 wp14">
+  <w:p>
+    <w:pPr>
+      <w:pStyle w:val="Header"/>
+    </w:pPr>
+    <w:r>
+      <w:rPr>
+        <w:noProof/>
+        <w:lang w:bidi="bn-BD"/>
+      </w:rPr>
+      <w:pict>
+        <v:shapetype id="_x0000_t75" coordsize="21600,21600" o:spt="75" o:preferrelative="t" path="m@4@5l@4@11@9@11@9@5xe" filled="f" stroked="f">
+          <v:stroke joinstyle="miter"/>
+          <v:formulas>
+            <v:f eqn="if lineDrawn pixelLineWidth 0"/>
+            <v:f eqn="sum @0 1 0"/>
+            <v:f eqn="sum 0 0 @1"/>
+            <v:f eqn="prod @2 1 2"/>
+            <v:f eqn="prod @3 21600 pixelWidth"/>
+            <v:f eqn="prod @3 21600 pixelHeight"/>
+            <v:f eqn="sum @0 0 1"/>
+            <v:f eqn="prod @6 1 2"/>
+            <v:f eqn="prod @7 21600 pixelWidth"/>
+            <v:f eqn="sum @8 21600 0"/>
+            <v:f eqn="prod @7 21600 pixelHeight"/>
+            <v:f eqn="sum @10 21600 0"/>
+          </v:formulas>
+          <v:path o:extrusionok="f" gradientshapeok="t" o:connecttype="rect"/>
+          <o:lock v:ext="edit" aspectratio="t"/>
+        </v:shapetype>
+        <v:shape id="WordPictureWatermark519879796" o:spid="_x0000_s2052" type="#_x0000_t75" style="position:absolute;margin-left:0;margin-top:0;width:467.9pt;height:529.7pt;z-index:-251658240;mso-position-horizontal:center;mso-position-horizontal-relative:margin;mso-position-vertical:center;mso-position-vertical-relative:margin" o:allowincell="f">
+          <v:imagedata r:id="rId1" o:title="download (4)" gain="19661f" blacklevel="22938f"/>
+        </v:shape>
+      </w:pict>
+    </w:r>
+  </w:p>
+</w:hdr>
 </file>
 
 <file path=word/numbering.xml><?xml version="1.0" encoding="utf-8"?>
@@ -5378,6 +5959,50 @@
     <w:basedOn w:val="DefaultParagraphFont"/>
     <w:rsid w:val="009034A2"/>
   </w:style>
+  <w:style w:type="paragraph" w:styleId="Header">
+    <w:name w:val="header"/>
+    <w:basedOn w:val="Normal"/>
+    <w:link w:val="HeaderChar"/>
+    <w:uiPriority w:val="99"/>
+    <w:unhideWhenUsed/>
+    <w:rsid w:val="00553EE7"/>
+    <w:pPr>
+      <w:tabs>
+        <w:tab w:val="center" w:pos="4513"/>
+        <w:tab w:val="right" w:pos="9026"/>
+      </w:tabs>
+      <w:spacing w:after="0" w:line="240" w:lineRule="auto"/>
+    </w:pPr>
+  </w:style>
+  <w:style w:type="character" w:customStyle="1" w:styleId="HeaderChar">
+    <w:name w:val="Header Char"/>
+    <w:basedOn w:val="DefaultParagraphFont"/>
+    <w:link w:val="Header"/>
+    <w:uiPriority w:val="99"/>
+    <w:rsid w:val="00553EE7"/>
+  </w:style>
+  <w:style w:type="paragraph" w:styleId="Footer">
+    <w:name w:val="footer"/>
+    <w:basedOn w:val="Normal"/>
+    <w:link w:val="FooterChar"/>
+    <w:uiPriority w:val="99"/>
+    <w:unhideWhenUsed/>
+    <w:rsid w:val="00553EE7"/>
+    <w:pPr>
+      <w:tabs>
+        <w:tab w:val="center" w:pos="4513"/>
+        <w:tab w:val="right" w:pos="9026"/>
+      </w:tabs>
+      <w:spacing w:after="0" w:line="240" w:lineRule="auto"/>
+    </w:pPr>
+  </w:style>
+  <w:style w:type="character" w:customStyle="1" w:styleId="FooterChar">
+    <w:name w:val="Footer Char"/>
+    <w:basedOn w:val="DefaultParagraphFont"/>
+    <w:link w:val="Footer"/>
+    <w:uiPriority w:val="99"/>
+    <w:rsid w:val="00553EE7"/>
+  </w:style>
 </w:styles>
 </file>
 

</xml_diff>